<commit_message>
Updated questions for OOP quiz
</commit_message>
<xml_diff>
--- a/Courses/Software-Sciences/Module-1-OOP/13.2-Final-Quiz/13.2-Final-Quiz.docx
+++ b/Courses/Software-Sciences/Module-1-OOP/13.2-Final-Quiz/13.2-Final-Quiz.docx
@@ -1,6 +1,6 @@
 
 <file path=word/document.xml><?xml version="1.0" encoding="utf-8"?>
-<w:document xmlns:wpc="http://schemas.microsoft.com/office/word/2010/wordprocessingCanvas" xmlns:cx="http://schemas.microsoft.com/office/drawing/2014/chartex" xmlns:cx1="http://schemas.microsoft.com/office/drawing/2015/9/8/chartex" xmlns:cx2="http://schemas.microsoft.com/office/drawing/2015/10/21/chartex" xmlns:cx3="http://schemas.microsoft.com/office/drawing/2016/5/9/chartex" xmlns:cx4="http://schemas.microsoft.com/office/drawing/2016/5/10/chartex" xmlns:cx5="http://schemas.microsoft.com/office/drawing/2016/5/11/chartex" xmlns:cx6="http://schemas.microsoft.com/office/drawing/2016/5/12/chartex" xmlns:cx7="http://schemas.microsoft.com/office/drawing/2016/5/13/chartex" xmlns:cx8="http://schemas.microsoft.com/office/drawing/2016/5/14/chartex" xmlns:mc="http://schemas.openxmlformats.org/markup-compatibility/2006" xmlns:aink="http://schemas.microsoft.com/office/drawing/2016/ink" xmlns:am3d="http://schemas.microsoft.com/office/drawing/2017/model3d" xmlns:o="urn:schemas-microsoft-com:office:office" xmlns:oel="http://schemas.microsoft.com/office/2019/extlst" xmlns:r="http://schemas.openxmlformats.org/officeDocument/2006/relationships" xmlns:m="http://schemas.openxmlformats.org/officeDocument/2006/math" xmlns:v="urn:schemas-microsoft-com:vml" xmlns:wp14="http://schemas.microsoft.com/office/word/2010/wordprocessingDrawing" xmlns:wp="http://schemas.openxmlformats.org/drawingml/2006/wordprocessingDrawing" xmlns:w10="urn:schemas-microsoft-com:office:word" xmlns:w="http://schemas.openxmlformats.org/wordprocessingml/2006/main" xmlns:w14="http://schemas.microsoft.com/office/word/2010/wordml" xmlns:w15="http://schemas.microsoft.com/office/word/2012/wordml" xmlns:w16cex="http://schemas.microsoft.com/office/word/2018/wordml/cex" xmlns:w16cid="http://schemas.microsoft.com/office/word/2016/wordml/cid" xmlns:w16="http://schemas.microsoft.com/office/word/2018/wordml" xmlns:w16du="http://schemas.microsoft.com/office/word/2023/wordml/word16du" xmlns:w16sdtdh="http://schemas.microsoft.com/office/word/2020/wordml/sdtdatahash" xmlns:w16se="http://schemas.microsoft.com/office/word/2015/wordml/symex" xmlns:wpg="http://schemas.microsoft.com/office/word/2010/wordprocessingGroup" xmlns:wpi="http://schemas.microsoft.com/office/word/2010/wordprocessingInk" xmlns:wne="http://schemas.microsoft.com/office/word/2006/wordml" xmlns:wps="http://schemas.microsoft.com/office/word/2010/wordprocessingShape" mc:Ignorable="w14 w15 w16se w16cid w16 w16cex w16sdtdh wp14">
+<w:document xmlns:wpc="http://schemas.microsoft.com/office/word/2010/wordprocessingCanvas" xmlns:cx="http://schemas.microsoft.com/office/drawing/2014/chartex" xmlns:cx1="http://schemas.microsoft.com/office/drawing/2015/9/8/chartex" xmlns:cx2="http://schemas.microsoft.com/office/drawing/2015/10/21/chartex" xmlns:cx3="http://schemas.microsoft.com/office/drawing/2016/5/9/chartex" xmlns:cx4="http://schemas.microsoft.com/office/drawing/2016/5/10/chartex" xmlns:cx5="http://schemas.microsoft.com/office/drawing/2016/5/11/chartex" xmlns:cx6="http://schemas.microsoft.com/office/drawing/2016/5/12/chartex" xmlns:cx7="http://schemas.microsoft.com/office/drawing/2016/5/13/chartex" xmlns:cx8="http://schemas.microsoft.com/office/drawing/2016/5/14/chartex" xmlns:mc="http://schemas.openxmlformats.org/markup-compatibility/2006" xmlns:aink="http://schemas.microsoft.com/office/drawing/2016/ink" xmlns:am3d="http://schemas.microsoft.com/office/drawing/2017/model3d" xmlns:o="urn:schemas-microsoft-com:office:office" xmlns:oel="http://schemas.microsoft.com/office/2019/extlst" xmlns:r="http://schemas.openxmlformats.org/officeDocument/2006/relationships" xmlns:m="http://schemas.openxmlformats.org/officeDocument/2006/math" xmlns:v="urn:schemas-microsoft-com:vml" xmlns:wp14="http://schemas.microsoft.com/office/word/2010/wordprocessingDrawing" xmlns:wp="http://schemas.openxmlformats.org/drawingml/2006/wordprocessingDrawing" xmlns:w10="urn:schemas-microsoft-com:office:word" xmlns:w="http://schemas.openxmlformats.org/wordprocessingml/2006/main" xmlns:w14="http://schemas.microsoft.com/office/word/2010/wordml" xmlns:w15="http://schemas.microsoft.com/office/word/2012/wordml" xmlns:w16cex="http://schemas.microsoft.com/office/word/2018/wordml/cex" xmlns:w16cid="http://schemas.microsoft.com/office/word/2016/wordml/cid" xmlns:w16="http://schemas.microsoft.com/office/word/2018/wordml" xmlns:w16sdtdh="http://schemas.microsoft.com/office/word/2020/wordml/sdtdatahash" xmlns:w16se="http://schemas.microsoft.com/office/word/2015/wordml/symex" xmlns:wpg="http://schemas.microsoft.com/office/word/2010/wordprocessingGroup" xmlns:wpi="http://schemas.microsoft.com/office/word/2010/wordprocessingInk" xmlns:wne="http://schemas.microsoft.com/office/word/2006/wordml" xmlns:wps="http://schemas.microsoft.com/office/word/2010/wordprocessingShape" mc:Ignorable="w14 w15 w16se w16cid w16 w16cex w16sdtdh wp14">
   <w:body>
     <w:p>
       <w:pPr>
@@ -16,14 +16,7 @@
           <w:sz w:val="52"/>
           <w:lang w:val="bg-BG"/>
         </w:rPr>
-        <w:t>Модул 1: ООП –</w:t>
-      </w:r>
-      <w:r>
-        <w:rPr>
-          <w:sz w:val="52"/>
-          <w:lang w:val="bg-BG"/>
-        </w:rPr>
-        <w:t xml:space="preserve"> тест</w:t>
+        <w:t>Тест по ООП – вариант 1</w:t>
       </w:r>
     </w:p>
     <w:p>
@@ -83,11 +76,14 @@
         <w:ind w:left="426"/>
       </w:pPr>
       <w:r>
+        <w:rPr>
+          <w:noProof/>
+        </w:rPr>
         <w:drawing>
-          <wp:inline distT="0" distB="0" distL="0" distR="0" wp14:anchorId="6F9213CC" wp14:editId="24DE56D7">
-            <wp:extent cx="1767600" cy="777600"/>
-            <wp:effectExtent l="12700" t="12700" r="10795" b="10160"/>
-            <wp:docPr id="1406544962" name="Picture 1" descr="A picture containing text, font, screenshot, line&#10;&#10;Description automatically generated"/>
+          <wp:inline distT="0" distB="0" distL="0" distR="0" wp14:anchorId="16398F24" wp14:editId="1F954223">
+            <wp:extent cx="1782000" cy="691200"/>
+            <wp:effectExtent l="12700" t="12700" r="8890" b="7620"/>
+            <wp:docPr id="1030711393" name="Picture 1" descr="A picture containing text, font, line, screenshot&#10;&#10;Description automatically generated"/>
             <wp:cNvGraphicFramePr>
               <a:graphicFrameLocks xmlns:a="http://schemas.openxmlformats.org/drawingml/2006/main" noChangeAspect="1"/>
             </wp:cNvGraphicFramePr>
@@ -95,7 +91,7 @@
               <a:graphicData uri="http://schemas.openxmlformats.org/drawingml/2006/picture">
                 <pic:pic xmlns:pic="http://schemas.openxmlformats.org/drawingml/2006/picture">
                   <pic:nvPicPr>
-                    <pic:cNvPr id="1406544962" name="Picture 1" descr="A picture containing text, font, screenshot, line&#10;&#10;Description automatically generated"/>
+                    <pic:cNvPr id="1030711393" name="Picture 1" descr="A picture containing text, font, line, screenshot&#10;&#10;Description automatically generated"/>
                     <pic:cNvPicPr/>
                   </pic:nvPicPr>
                   <pic:blipFill>
@@ -107,7 +103,7 @@
                   <pic:spPr>
                     <a:xfrm>
                       <a:off x="0" y="0"/>
-                      <a:ext cx="1767600" cy="777600"/>
+                      <a:ext cx="1782000" cy="691200"/>
                     </a:xfrm>
                     <a:prstGeom prst="rect">
                       <a:avLst/>
@@ -130,15 +126,15 @@
     <w:p>
       <w:pPr>
         <w:ind w:left="426"/>
-        <w:rPr>
-          <w:lang w:val="bg-BG"/>
-        </w:rPr>
-      </w:pPr>
-      <w:r>
-        <w:rPr>
-          <w:lang w:val="bg-BG"/>
-        </w:rPr>
-        <w:t>А) 12</w:t>
+      </w:pPr>
+      <w:r>
+        <w:rPr>
+          <w:lang w:val="bg-BG"/>
+        </w:rPr>
+        <w:t xml:space="preserve">А) </w:t>
+      </w:r>
+      <w:r>
+        <w:t>5</w:t>
       </w:r>
     </w:p>
     <w:p>
@@ -152,38 +148,44 @@
         <w:t>Б</w:t>
       </w:r>
       <w:r>
-        <w:t>) 15</w:t>
+        <w:t>) 10</w:t>
       </w:r>
     </w:p>
     <w:p>
       <w:pPr>
         <w:ind w:left="426"/>
-        <w:rPr>
-          <w:lang w:val="bg-BG"/>
-        </w:rPr>
-      </w:pPr>
-      <w:r>
-        <w:rPr>
-          <w:lang w:val="bg-BG"/>
-        </w:rPr>
-        <w:t>В) 16</w:t>
+      </w:pPr>
+      <w:r>
+        <w:rPr>
+          <w:lang w:val="bg-BG"/>
+        </w:rPr>
+        <w:t xml:space="preserve">В) </w:t>
+      </w:r>
+      <w:r>
+        <w:t>True</w:t>
       </w:r>
     </w:p>
     <w:p>
       <w:pPr>
         <w:ind w:left="426"/>
-      </w:pPr>
-      <w:r>
-        <w:rPr>
-          <w:lang w:val="bg-BG"/>
-        </w:rPr>
-        <w:t>Г) 20</w:t>
-      </w:r>
-    </w:p>
-    <w:p>
-      <w:pPr>
-        <w:ind w:left="426"/>
-        <w:rPr>
+        <w:rPr>
+          <w:lang w:val="bg-BG"/>
+        </w:rPr>
+      </w:pPr>
+      <w:r>
+        <w:rPr>
+          <w:lang w:val="bg-BG"/>
+        </w:rPr>
+        <w:t>Г) Грешка при компилация</w:t>
+      </w:r>
+    </w:p>
+    <w:p>
+      <w:pPr>
+        <w:rPr>
+          <w:b/>
+          <w:bCs/>
+          <w:sz w:val="24"/>
+          <w:szCs w:val="24"/>
           <w:lang w:val="bg-BG"/>
         </w:rPr>
       </w:pPr>
@@ -238,11 +240,14 @@
         <w:ind w:left="426"/>
       </w:pPr>
       <w:r>
+        <w:rPr>
+          <w:noProof/>
+        </w:rPr>
         <w:drawing>
-          <wp:inline distT="0" distB="0" distL="0" distR="0" wp14:anchorId="0D94B032" wp14:editId="3BF0EDC4">
-            <wp:extent cx="1958400" cy="759600"/>
-            <wp:effectExtent l="12700" t="12700" r="10160" b="15240"/>
-            <wp:docPr id="1030711393" name="Picture 1" descr="A picture containing text, font, line, screenshot&#10;&#10;Description automatically generated"/>
+          <wp:inline distT="0" distB="0" distL="0" distR="0" wp14:anchorId="6F9213CC" wp14:editId="3C170DC2">
+            <wp:extent cx="1605600" cy="705600"/>
+            <wp:effectExtent l="12700" t="12700" r="7620" b="18415"/>
+            <wp:docPr id="1406544962" name="Picture 1" descr="A picture containing text, font, screenshot, line&#10;&#10;Description automatically generated"/>
             <wp:cNvGraphicFramePr>
               <a:graphicFrameLocks xmlns:a="http://schemas.openxmlformats.org/drawingml/2006/main" noChangeAspect="1"/>
             </wp:cNvGraphicFramePr>
@@ -250,7 +255,7 @@
               <a:graphicData uri="http://schemas.openxmlformats.org/drawingml/2006/picture">
                 <pic:pic xmlns:pic="http://schemas.openxmlformats.org/drawingml/2006/picture">
                   <pic:nvPicPr>
-                    <pic:cNvPr id="1030711393" name="Picture 1" descr="A picture containing text, font, line, screenshot&#10;&#10;Description automatically generated"/>
+                    <pic:cNvPr id="1406544962" name="Picture 1" descr="A picture containing text, font, screenshot, line&#10;&#10;Description automatically generated"/>
                     <pic:cNvPicPr/>
                   </pic:nvPicPr>
                   <pic:blipFill>
@@ -262,7 +267,7 @@
                   <pic:spPr>
                     <a:xfrm>
                       <a:off x="0" y="0"/>
-                      <a:ext cx="1958400" cy="759600"/>
+                      <a:ext cx="1605600" cy="705600"/>
                     </a:xfrm>
                     <a:prstGeom prst="rect">
                       <a:avLst/>
@@ -285,15 +290,15 @@
     <w:p>
       <w:pPr>
         <w:ind w:left="426"/>
-      </w:pPr>
-      <w:r>
-        <w:rPr>
-          <w:lang w:val="bg-BG"/>
-        </w:rPr>
-        <w:t xml:space="preserve">А) </w:t>
-      </w:r>
-      <w:r>
-        <w:t>5</w:t>
+        <w:rPr>
+          <w:lang w:val="bg-BG"/>
+        </w:rPr>
+      </w:pPr>
+      <w:r>
+        <w:rPr>
+          <w:lang w:val="bg-BG"/>
+        </w:rPr>
+        <w:t>А) 12</w:t>
       </w:r>
     </w:p>
     <w:p>
@@ -307,24 +312,21 @@
         <w:t>Б</w:t>
       </w:r>
       <w:r>
-        <w:t xml:space="preserve">) </w:t>
-      </w:r>
-      <w:r>
-        <w:t>10</w:t>
+        <w:t>) 15</w:t>
       </w:r>
     </w:p>
     <w:p>
       <w:pPr>
         <w:ind w:left="426"/>
-      </w:pPr>
-      <w:r>
-        <w:rPr>
-          <w:lang w:val="bg-BG"/>
-        </w:rPr>
-        <w:t xml:space="preserve">В) </w:t>
-      </w:r>
-      <w:r>
-        <w:t>True</w:t>
+        <w:rPr>
+          <w:lang w:val="bg-BG"/>
+        </w:rPr>
+      </w:pPr>
+      <w:r>
+        <w:rPr>
+          <w:lang w:val="bg-BG"/>
+        </w:rPr>
+        <w:t>В) 16</w:t>
       </w:r>
     </w:p>
     <w:p>
@@ -338,13 +340,7 @@
         <w:rPr>
           <w:lang w:val="bg-BG"/>
         </w:rPr>
-        <w:t xml:space="preserve">Г) </w:t>
-      </w:r>
-      <w:r>
-        <w:rPr>
-          <w:lang w:val="bg-BG"/>
-        </w:rPr>
-        <w:t>Грешка при компилация</w:t>
+        <w:t>Г) 20</w:t>
       </w:r>
     </w:p>
     <w:p>
@@ -405,11 +401,14 @@
         <w:ind w:left="426"/>
       </w:pPr>
       <w:r>
+        <w:rPr>
+          <w:noProof/>
+        </w:rPr>
         <w:drawing>
-          <wp:inline distT="0" distB="0" distL="0" distR="0" wp14:anchorId="1EFE5890" wp14:editId="2B670E2A">
-            <wp:extent cx="2318400" cy="2606400"/>
-            <wp:effectExtent l="12700" t="12700" r="18415" b="10160"/>
-            <wp:docPr id="1505284173" name="Picture 1" descr="A screenshot of a computer&#10;&#10;Description automatically generated with low confidence"/>
+          <wp:inline distT="0" distB="0" distL="0" distR="0" wp14:anchorId="59D714FA" wp14:editId="1FD9050F">
+            <wp:extent cx="3805200" cy="1753200"/>
+            <wp:effectExtent l="12700" t="12700" r="17780" b="12700"/>
+            <wp:docPr id="519876925" name="Picture 1" descr="A picture containing text, screenshot, font, line&#10;&#10;Description automatically generated"/>
             <wp:cNvGraphicFramePr>
               <a:graphicFrameLocks xmlns:a="http://schemas.openxmlformats.org/drawingml/2006/main" noChangeAspect="1"/>
             </wp:cNvGraphicFramePr>
@@ -417,7 +416,7 @@
               <a:graphicData uri="http://schemas.openxmlformats.org/drawingml/2006/picture">
                 <pic:pic xmlns:pic="http://schemas.openxmlformats.org/drawingml/2006/picture">
                   <pic:nvPicPr>
-                    <pic:cNvPr id="1505284173" name="Picture 1" descr="A screenshot of a computer&#10;&#10;Description automatically generated with low confidence"/>
+                    <pic:cNvPr id="519876925" name="Picture 1" descr="A picture containing text, screenshot, font, line&#10;&#10;Description automatically generated"/>
                     <pic:cNvPicPr/>
                   </pic:nvPicPr>
                   <pic:blipFill>
@@ -429,7 +428,7 @@
                   <pic:spPr>
                     <a:xfrm>
                       <a:off x="0" y="0"/>
-                      <a:ext cx="2318400" cy="2606400"/>
+                      <a:ext cx="3805200" cy="1753200"/>
                     </a:xfrm>
                     <a:prstGeom prst="rect">
                       <a:avLst/>
@@ -460,7 +459,7 @@
         <w:t xml:space="preserve">А) </w:t>
       </w:r>
       <w:r>
-        <w:t>136</w:t>
+        <w:t>Strings are equal.</w:t>
       </w:r>
     </w:p>
     <w:p>
@@ -471,14 +470,10 @@
         <w:rPr>
           <w:lang w:val="bg-BG"/>
         </w:rPr>
-        <w:lastRenderedPageBreak/>
-        <w:t>Б</w:t>
-      </w:r>
-      <w:r>
-        <w:t xml:space="preserve">) </w:t>
-      </w:r>
-      <w:r>
-        <w:t>0</w:t>
+        <w:t xml:space="preserve">Б) </w:t>
+      </w:r>
+      <w:r>
+        <w:t>Strings are different.</w:t>
       </w:r>
     </w:p>
     <w:p>
@@ -492,7 +487,7 @@
         <w:t xml:space="preserve">В) </w:t>
       </w:r>
       <w:r>
-        <w:t>36</w:t>
+        <w:t>True</w:t>
       </w:r>
     </w:p>
     <w:p>
@@ -503,15 +498,14 @@
         <w:rPr>
           <w:lang w:val="bg-BG"/>
         </w:rPr>
-        <w:t xml:space="preserve">Г) </w:t>
-      </w:r>
-      <w:r>
-        <w:t>115</w:t>
-      </w:r>
-    </w:p>
-    <w:p>
-      <w:pPr>
-        <w:ind w:left="426"/>
+        <w:t>Г) Грешка при компилация</w:t>
+      </w:r>
+    </w:p>
+    <w:p>
+      <w:pPr>
+        <w:rPr>
+          <w:lang w:val="bg-BG"/>
+        </w:rPr>
       </w:pPr>
     </w:p>
     <w:p>
@@ -537,7 +531,8 @@
           <w:szCs w:val="24"/>
           <w:lang w:val="bg-BG"/>
         </w:rPr>
-        <w:t xml:space="preserve">Каква ще бъде изходната стойност на следния </w:t>
+        <w:lastRenderedPageBreak/>
+        <w:t>К</w:t>
       </w:r>
       <w:r>
         <w:rPr>
@@ -545,8 +540,9 @@
           <w:bCs/>
           <w:sz w:val="24"/>
           <w:szCs w:val="24"/>
-        </w:rPr>
-        <w:t xml:space="preserve">C# </w:t>
+          <w:lang w:val="bg-BG"/>
+        </w:rPr>
+        <w:t xml:space="preserve">олко пъти ще се изпише </w:t>
       </w:r>
       <w:r>
         <w:rPr>
@@ -554,9 +550,28 @@
           <w:bCs/>
           <w:sz w:val="24"/>
           <w:szCs w:val="24"/>
-          <w:lang w:val="bg-BG"/>
-        </w:rPr>
-        <w:t>код?</w:t>
+        </w:rPr>
+        <w:t xml:space="preserve">"Test" </w:t>
+      </w:r>
+      <w:r>
+        <w:rPr>
+          <w:b/>
+          <w:bCs/>
+          <w:sz w:val="24"/>
+          <w:szCs w:val="24"/>
+          <w:lang w:val="bg-BG"/>
+        </w:rPr>
+        <w:t>на конзолата след изпълнението на следния код</w:t>
+      </w:r>
+      <w:r>
+        <w:rPr>
+          <w:b/>
+          <w:bCs/>
+          <w:sz w:val="24"/>
+          <w:szCs w:val="24"/>
+          <w:lang w:val="bg-BG"/>
+        </w:rPr>
+        <w:t>?</w:t>
       </w:r>
     </w:p>
     <w:p>
@@ -564,11 +579,14 @@
         <w:ind w:left="426"/>
       </w:pPr>
       <w:r>
+        <w:rPr>
+          <w:noProof/>
+        </w:rPr>
         <w:drawing>
-          <wp:inline distT="0" distB="0" distL="0" distR="0" wp14:anchorId="28B64BFD" wp14:editId="7D1F7C4F">
-            <wp:extent cx="4186800" cy="1929600"/>
-            <wp:effectExtent l="12700" t="12700" r="17145" b="13970"/>
-            <wp:docPr id="519876925" name="Picture 1" descr="A picture containing text, screenshot, font, line&#10;&#10;Description automatically generated"/>
+          <wp:inline distT="0" distB="0" distL="0" distR="0" wp14:anchorId="131677B8" wp14:editId="22EA2678">
+            <wp:extent cx="2224800" cy="1144800"/>
+            <wp:effectExtent l="12700" t="12700" r="10795" b="11430"/>
+            <wp:docPr id="1557902685" name="Picture 1" descr="A picture containing text, font, screenshot, line&#10;&#10;Description automatically generated"/>
             <wp:cNvGraphicFramePr>
               <a:graphicFrameLocks xmlns:a="http://schemas.openxmlformats.org/drawingml/2006/main" noChangeAspect="1"/>
             </wp:cNvGraphicFramePr>
@@ -576,7 +594,7 @@
               <a:graphicData uri="http://schemas.openxmlformats.org/drawingml/2006/picture">
                 <pic:pic xmlns:pic="http://schemas.openxmlformats.org/drawingml/2006/picture">
                   <pic:nvPicPr>
-                    <pic:cNvPr id="519876925" name="Picture 1" descr="A picture containing text, screenshot, font, line&#10;&#10;Description automatically generated"/>
+                    <pic:cNvPr id="1557902685" name="Picture 1" descr="A picture containing text, font, screenshot, line&#10;&#10;Description automatically generated"/>
                     <pic:cNvPicPr/>
                   </pic:nvPicPr>
                   <pic:blipFill>
@@ -588,7 +606,7 @@
                   <pic:spPr>
                     <a:xfrm>
                       <a:off x="0" y="0"/>
-                      <a:ext cx="4186800" cy="1929600"/>
+                      <a:ext cx="2224800" cy="1144800"/>
                     </a:xfrm>
                     <a:prstGeom prst="rect">
                       <a:avLst/>
@@ -619,55 +637,55 @@
         <w:t xml:space="preserve">А) </w:t>
       </w:r>
       <w:r>
-        <w:t>Strings are equal.</w:t>
+        <w:t>5</w:t>
       </w:r>
     </w:p>
     <w:p>
       <w:pPr>
         <w:ind w:left="426"/>
-      </w:pPr>
-      <w:r>
-        <w:rPr>
-          <w:lang w:val="bg-BG"/>
-        </w:rPr>
-        <w:t xml:space="preserve">Б) </w:t>
-      </w:r>
-      <w:r>
-        <w:t>Strings are different.</w:t>
+        <w:rPr>
+          <w:lang w:val="bg-BG"/>
+        </w:rPr>
+      </w:pPr>
+      <w:r>
+        <w:rPr>
+          <w:lang w:val="bg-BG"/>
+        </w:rPr>
+        <w:t>Б) 6</w:t>
       </w:r>
     </w:p>
     <w:p>
       <w:pPr>
         <w:ind w:left="426"/>
-      </w:pPr>
-      <w:r>
-        <w:rPr>
-          <w:lang w:val="bg-BG"/>
-        </w:rPr>
-        <w:t xml:space="preserve">В) </w:t>
-      </w:r>
-      <w:r>
-        <w:t>True</w:t>
+        <w:rPr>
+          <w:lang w:val="bg-BG"/>
+        </w:rPr>
+      </w:pPr>
+      <w:r>
+        <w:rPr>
+          <w:lang w:val="bg-BG"/>
+        </w:rPr>
+        <w:t>В) 4</w:t>
       </w:r>
     </w:p>
     <w:p>
       <w:pPr>
         <w:ind w:left="426"/>
-        <w:rPr>
-          <w:lang w:val="bg-BG"/>
-        </w:rPr>
-      </w:pPr>
-      <w:r>
-        <w:rPr>
-          <w:lang w:val="bg-BG"/>
-        </w:rPr>
-        <w:t>Г) Грешка при компилация</w:t>
-      </w:r>
-    </w:p>
-    <w:p>
-      <w:pPr>
-        <w:ind w:left="426"/>
-        <w:rPr>
+      </w:pPr>
+      <w:r>
+        <w:rPr>
+          <w:lang w:val="bg-BG"/>
+        </w:rPr>
+        <w:t>Г) 0</w:t>
+      </w:r>
+    </w:p>
+    <w:p>
+      <w:pPr>
+        <w:rPr>
+          <w:b/>
+          <w:bCs/>
+          <w:sz w:val="24"/>
+          <w:szCs w:val="24"/>
           <w:lang w:val="bg-BG"/>
         </w:rPr>
       </w:pPr>
@@ -722,11 +740,14 @@
         <w:ind w:left="426"/>
       </w:pPr>
       <w:r>
+        <w:rPr>
+          <w:noProof/>
+        </w:rPr>
         <w:drawing>
-          <wp:inline distT="0" distB="0" distL="0" distR="0" wp14:anchorId="0DC2179D" wp14:editId="5D0DFFE9">
-            <wp:extent cx="3045600" cy="2282400"/>
-            <wp:effectExtent l="12700" t="12700" r="15240" b="16510"/>
-            <wp:docPr id="958058131" name="Picture 1" descr="A picture containing text, screenshot, font, line&#10;&#10;Description automatically generated"/>
+          <wp:inline distT="0" distB="0" distL="0" distR="0" wp14:anchorId="1EFE5890" wp14:editId="194A901C">
+            <wp:extent cx="2106000" cy="2368800"/>
+            <wp:effectExtent l="12700" t="12700" r="15240" b="6350"/>
+            <wp:docPr id="1505284173" name="Picture 1" descr="A screenshot of a computer&#10;&#10;Description automatically generated with low confidence"/>
             <wp:cNvGraphicFramePr>
               <a:graphicFrameLocks xmlns:a="http://schemas.openxmlformats.org/drawingml/2006/main" noChangeAspect="1"/>
             </wp:cNvGraphicFramePr>
@@ -734,7 +755,7 @@
               <a:graphicData uri="http://schemas.openxmlformats.org/drawingml/2006/picture">
                 <pic:pic xmlns:pic="http://schemas.openxmlformats.org/drawingml/2006/picture">
                   <pic:nvPicPr>
-                    <pic:cNvPr id="958058131" name="Picture 1" descr="A picture containing text, screenshot, font, line&#10;&#10;Description automatically generated"/>
+                    <pic:cNvPr id="1505284173" name="Picture 1" descr="A screenshot of a computer&#10;&#10;Description automatically generated with low confidence"/>
                     <pic:cNvPicPr/>
                   </pic:nvPicPr>
                   <pic:blipFill>
@@ -746,7 +767,7 @@
                   <pic:spPr>
                     <a:xfrm>
                       <a:off x="0" y="0"/>
-                      <a:ext cx="3045600" cy="2282400"/>
+                      <a:ext cx="2106000" cy="2368800"/>
                     </a:xfrm>
                     <a:prstGeom prst="rect">
                       <a:avLst/>
@@ -777,7 +798,7 @@
         <w:t xml:space="preserve">А) </w:t>
       </w:r>
       <w:r>
-        <w:t>5</w:t>
+        <w:t>136</w:t>
       </w:r>
     </w:p>
     <w:p>
@@ -788,7 +809,10 @@
         <w:rPr>
           <w:lang w:val="bg-BG"/>
         </w:rPr>
-        <w:t xml:space="preserve">Б) </w:t>
+        <w:t>Б</w:t>
+      </w:r>
+      <w:r>
+        <w:t xml:space="preserve">) </w:t>
       </w:r>
       <w:r>
         <w:t>0</w:t>
@@ -805,7 +829,7 @@
         <w:t xml:space="preserve">В) </w:t>
       </w:r>
       <w:r>
-        <w:t>1</w:t>
+        <w:t>36</w:t>
       </w:r>
     </w:p>
     <w:p>
@@ -819,10 +843,16 @@
         <w:t xml:space="preserve">Г) </w:t>
       </w:r>
       <w:r>
-        <w:t>2</w:t>
-      </w:r>
-    </w:p>
-    <w:p/>
+        <w:t>115</w:t>
+      </w:r>
+    </w:p>
+    <w:p>
+      <w:pPr>
+        <w:rPr>
+          <w:lang w:val="bg-BG"/>
+        </w:rPr>
+      </w:pPr>
+    </w:p>
     <w:p>
       <w:pPr>
         <w:pStyle w:val="ListParagraph"/>
@@ -846,7 +876,7 @@
           <w:szCs w:val="24"/>
           <w:lang w:val="bg-BG"/>
         </w:rPr>
-        <w:t>К</w:t>
+        <w:t xml:space="preserve">Каква ще бъде изходната стойност на следния </w:t>
       </w:r>
       <w:r>
         <w:rPr>
@@ -854,9 +884,8 @@
           <w:bCs/>
           <w:sz w:val="24"/>
           <w:szCs w:val="24"/>
-          <w:lang w:val="bg-BG"/>
-        </w:rPr>
-        <w:t xml:space="preserve">олко пъти ще се изпише </w:t>
+        </w:rPr>
+        <w:t xml:space="preserve">C# </w:t>
       </w:r>
       <w:r>
         <w:rPr>
@@ -864,28 +893,9 @@
           <w:bCs/>
           <w:sz w:val="24"/>
           <w:szCs w:val="24"/>
-        </w:rPr>
-        <w:t xml:space="preserve">"Test" </w:t>
-      </w:r>
-      <w:r>
-        <w:rPr>
-          <w:b/>
-          <w:bCs/>
-          <w:sz w:val="24"/>
-          <w:szCs w:val="24"/>
-          <w:lang w:val="bg-BG"/>
-        </w:rPr>
-        <w:t>на конзолата след изпълнението на следния код</w:t>
-      </w:r>
-      <w:r>
-        <w:rPr>
-          <w:b/>
-          <w:bCs/>
-          <w:sz w:val="24"/>
-          <w:szCs w:val="24"/>
-          <w:lang w:val="bg-BG"/>
-        </w:rPr>
-        <w:t>?</w:t>
+          <w:lang w:val="bg-BG"/>
+        </w:rPr>
+        <w:t>код?</w:t>
       </w:r>
     </w:p>
     <w:p>
@@ -893,12 +903,15 @@
         <w:ind w:left="426"/>
       </w:pPr>
       <w:r>
+        <w:rPr>
+          <w:noProof/>
+        </w:rPr>
         <w:lastRenderedPageBreak/>
         <w:drawing>
-          <wp:inline distT="0" distB="0" distL="0" distR="0" wp14:anchorId="7A66C59C" wp14:editId="3B7FECD5">
-            <wp:extent cx="2667600" cy="1371600"/>
-            <wp:effectExtent l="12700" t="12700" r="12700" b="12700"/>
-            <wp:docPr id="1557902685" name="Picture 1" descr="A picture containing text, font, screenshot, line&#10;&#10;Description automatically generated"/>
+          <wp:inline distT="0" distB="0" distL="0" distR="0" wp14:anchorId="0DC2179D" wp14:editId="52192AB0">
+            <wp:extent cx="2768400" cy="2073600"/>
+            <wp:effectExtent l="12700" t="12700" r="13335" b="9525"/>
+            <wp:docPr id="958058131" name="Picture 1" descr="A picture containing text, screenshot, font, line&#10;&#10;Description automatically generated"/>
             <wp:cNvGraphicFramePr>
               <a:graphicFrameLocks xmlns:a="http://schemas.openxmlformats.org/drawingml/2006/main" noChangeAspect="1"/>
             </wp:cNvGraphicFramePr>
@@ -906,7 +919,7 @@
               <a:graphicData uri="http://schemas.openxmlformats.org/drawingml/2006/picture">
                 <pic:pic xmlns:pic="http://schemas.openxmlformats.org/drawingml/2006/picture">
                   <pic:nvPicPr>
-                    <pic:cNvPr id="1557902685" name="Picture 1" descr="A picture containing text, font, screenshot, line&#10;&#10;Description automatically generated"/>
+                    <pic:cNvPr id="958058131" name="Picture 1" descr="A picture containing text, screenshot, font, line&#10;&#10;Description automatically generated"/>
                     <pic:cNvPicPr/>
                   </pic:nvPicPr>
                   <pic:blipFill>
@@ -918,7 +931,7 @@
                   <pic:spPr>
                     <a:xfrm>
                       <a:off x="0" y="0"/>
-                      <a:ext cx="2667600" cy="1371600"/>
+                      <a:ext cx="2768400" cy="2073600"/>
                     </a:xfrm>
                     <a:prstGeom prst="rect">
                       <a:avLst/>
@@ -955,9 +968,6 @@
     <w:p>
       <w:pPr>
         <w:ind w:left="426"/>
-        <w:rPr>
-          <w:lang w:val="bg-BG"/>
-        </w:rPr>
       </w:pPr>
       <w:r>
         <w:rPr>
@@ -966,18 +976,12 @@
         <w:t xml:space="preserve">Б) </w:t>
       </w:r>
       <w:r>
-        <w:rPr>
-          <w:lang w:val="bg-BG"/>
-        </w:rPr>
-        <w:t>6</w:t>
+        <w:t>0</w:t>
       </w:r>
     </w:p>
     <w:p>
       <w:pPr>
         <w:ind w:left="426"/>
-        <w:rPr>
-          <w:lang w:val="bg-BG"/>
-        </w:rPr>
       </w:pPr>
       <w:r>
         <w:rPr>
@@ -986,10 +990,7 @@
         <w:t xml:space="preserve">В) </w:t>
       </w:r>
       <w:r>
-        <w:rPr>
-          <w:lang w:val="bg-BG"/>
-        </w:rPr>
-        <w:t>4</w:t>
+        <w:t>1</w:t>
       </w:r>
     </w:p>
     <w:p>
@@ -1003,17 +1004,10 @@
         <w:t xml:space="preserve">Г) </w:t>
       </w:r>
       <w:r>
-        <w:rPr>
-          <w:lang w:val="bg-BG"/>
-        </w:rPr>
-        <w:t>0</w:t>
-      </w:r>
-    </w:p>
-    <w:p>
-      <w:pPr>
-        <w:ind w:left="426"/>
-      </w:pPr>
-    </w:p>
+        <w:t>2</w:t>
+      </w:r>
+    </w:p>
+    <w:p/>
     <w:p>
       <w:pPr>
         <w:pStyle w:val="ListParagraph"/>
@@ -1056,7 +1050,7 @@
           <w:sz w:val="24"/>
           <w:szCs w:val="24"/>
         </w:rPr>
-        <w:t>"</w:t>
+        <w:t xml:space="preserve">"OK" </w:t>
       </w:r>
       <w:r>
         <w:rPr>
@@ -1064,8 +1058,9 @@
           <w:bCs/>
           <w:sz w:val="24"/>
           <w:szCs w:val="24"/>
-        </w:rPr>
-        <w:t>OK</w:t>
+          <w:lang w:val="bg-BG"/>
+        </w:rPr>
+        <w:t>на конзолата след изпълнението на следния код</w:t>
       </w:r>
       <w:r>
         <w:rPr>
@@ -1073,25 +1068,6 @@
           <w:bCs/>
           <w:sz w:val="24"/>
           <w:szCs w:val="24"/>
-        </w:rPr>
-        <w:t xml:space="preserve">" </w:t>
-      </w:r>
-      <w:r>
-        <w:rPr>
-          <w:b/>
-          <w:bCs/>
-          <w:sz w:val="24"/>
-          <w:szCs w:val="24"/>
-          <w:lang w:val="bg-BG"/>
-        </w:rPr>
-        <w:t>на конзолата след изпълнението на следния код</w:t>
-      </w:r>
-      <w:r>
-        <w:rPr>
-          <w:b/>
-          <w:bCs/>
-          <w:sz w:val="24"/>
-          <w:szCs w:val="24"/>
           <w:lang w:val="bg-BG"/>
         </w:rPr>
         <w:t>?</w:t>
@@ -1102,10 +1078,13 @@
         <w:ind w:left="426"/>
       </w:pPr>
       <w:r>
+        <w:rPr>
+          <w:noProof/>
+        </w:rPr>
         <w:drawing>
-          <wp:inline distT="0" distB="0" distL="0" distR="0" wp14:anchorId="08471AC1" wp14:editId="54CE396A">
-            <wp:extent cx="2386800" cy="1584000"/>
-            <wp:effectExtent l="12700" t="12700" r="13970" b="16510"/>
+          <wp:inline distT="0" distB="0" distL="0" distR="0" wp14:anchorId="08471AC1" wp14:editId="2D1F9663">
+            <wp:extent cx="2170800" cy="1440000"/>
+            <wp:effectExtent l="12700" t="12700" r="13970" b="8255"/>
             <wp:docPr id="1066839935" name="Picture 1" descr="A picture containing text, screenshot, font, line&#10;&#10;Description automatically generated"/>
             <wp:cNvGraphicFramePr>
               <a:graphicFrameLocks xmlns:a="http://schemas.openxmlformats.org/drawingml/2006/main" noChangeAspect="1"/>
@@ -1126,7 +1105,7 @@
                   <pic:spPr>
                     <a:xfrm>
                       <a:off x="0" y="0"/>
-                      <a:ext cx="2386800" cy="1584000"/>
+                      <a:ext cx="2170800" cy="1440000"/>
                     </a:xfrm>
                     <a:prstGeom prst="rect">
                       <a:avLst/>
@@ -1253,10 +1232,13 @@
         <w:ind w:left="426"/>
       </w:pPr>
       <w:r>
+        <w:rPr>
+          <w:noProof/>
+        </w:rPr>
         <w:drawing>
-          <wp:inline distT="0" distB="0" distL="0" distR="0" wp14:anchorId="49033C18" wp14:editId="42DF5E1F">
-            <wp:extent cx="3326400" cy="2286000"/>
-            <wp:effectExtent l="12700" t="12700" r="13970" b="12700"/>
+          <wp:inline distT="0" distB="0" distL="0" distR="0" wp14:anchorId="49033C18" wp14:editId="1EADB648">
+            <wp:extent cx="3024000" cy="2077200"/>
+            <wp:effectExtent l="12700" t="12700" r="11430" b="18415"/>
             <wp:docPr id="1244351968" name="Picture 1" descr="A screen shot of a computer code&#10;&#10;Description automatically generated with low confidence"/>
             <wp:cNvGraphicFramePr>
               <a:graphicFrameLocks xmlns:a="http://schemas.openxmlformats.org/drawingml/2006/main" noChangeAspect="1"/>
@@ -1277,7 +1259,7 @@
                   <pic:spPr>
                     <a:xfrm>
                       <a:off x="0" y="0"/>
-                      <a:ext cx="3326400" cy="2286000"/>
+                      <a:ext cx="3024000" cy="2077200"/>
                     </a:xfrm>
                     <a:prstGeom prst="rect">
                       <a:avLst/>
@@ -1305,6 +1287,7 @@
         <w:rPr>
           <w:lang w:val="bg-BG"/>
         </w:rPr>
+        <w:lastRenderedPageBreak/>
         <w:t xml:space="preserve">А) </w:t>
       </w:r>
       <w:r>
@@ -1336,7 +1319,6 @@
         <w:rPr>
           <w:lang w:val="bg-BG"/>
         </w:rPr>
-        <w:lastRenderedPageBreak/>
         <w:t xml:space="preserve">В) </w:t>
       </w:r>
       <w:r>
@@ -1346,6 +1328,9 @@
     <w:p>
       <w:pPr>
         <w:ind w:left="426"/>
+        <w:rPr>
+          <w:lang w:val="bg-BG"/>
+        </w:rPr>
       </w:pPr>
       <w:r>
         <w:rPr>
@@ -1363,6 +1348,9 @@
     <w:p>
       <w:pPr>
         <w:ind w:left="426"/>
+        <w:rPr>
+          <w:lang w:val="bg-BG"/>
+        </w:rPr>
       </w:pPr>
     </w:p>
     <w:p>
@@ -1413,13 +1401,19 @@
     <w:p>
       <w:pPr>
         <w:ind w:left="426"/>
-      </w:pPr>
-      <w:r>
+        <w:rPr>
+          <w:lang w:val="bg-BG"/>
+        </w:rPr>
+      </w:pPr>
+      <w:r>
+        <w:rPr>
+          <w:noProof/>
+        </w:rPr>
         <w:drawing>
-          <wp:inline distT="0" distB="0" distL="0" distR="0" wp14:anchorId="7E85767C" wp14:editId="604CBEEA">
-            <wp:extent cx="3333600" cy="1292400"/>
-            <wp:effectExtent l="12700" t="12700" r="6985" b="15875"/>
-            <wp:docPr id="1827189339" name="Picture 1" descr="A picture containing text, font, screenshot, handwriting&#10;&#10;Description automatically generated"/>
+          <wp:inline distT="0" distB="0" distL="0" distR="0" wp14:anchorId="111FFBF1" wp14:editId="4F4226C6">
+            <wp:extent cx="2030400" cy="2185200"/>
+            <wp:effectExtent l="12700" t="12700" r="14605" b="12065"/>
+            <wp:docPr id="1401160895" name="Picture 1" descr="A screenshot of a computer code&#10;&#10;Description automatically generated with low confidence"/>
             <wp:cNvGraphicFramePr>
               <a:graphicFrameLocks xmlns:a="http://schemas.openxmlformats.org/drawingml/2006/main" noChangeAspect="1"/>
             </wp:cNvGraphicFramePr>
@@ -1427,7 +1421,7 @@
               <a:graphicData uri="http://schemas.openxmlformats.org/drawingml/2006/picture">
                 <pic:pic xmlns:pic="http://schemas.openxmlformats.org/drawingml/2006/picture">
                   <pic:nvPicPr>
-                    <pic:cNvPr id="1827189339" name="Picture 1" descr="A picture containing text, font, screenshot, handwriting&#10;&#10;Description automatically generated"/>
+                    <pic:cNvPr id="1401160895" name="Picture 1" descr="A screenshot of a computer code&#10;&#10;Description automatically generated with low confidence"/>
                     <pic:cNvPicPr/>
                   </pic:nvPicPr>
                   <pic:blipFill>
@@ -1439,7 +1433,7 @@
                   <pic:spPr>
                     <a:xfrm>
                       <a:off x="0" y="0"/>
-                      <a:ext cx="3333600" cy="1292400"/>
+                      <a:ext cx="2030400" cy="2185200"/>
                     </a:xfrm>
                     <a:prstGeom prst="rect">
                       <a:avLst/>
@@ -1470,16 +1464,7 @@
         <w:t xml:space="preserve">А) </w:t>
       </w:r>
       <w:r>
-        <w:t>1</w:t>
-      </w:r>
-      <w:r>
-        <w:t>7</w:t>
-      </w:r>
-      <w:r>
-        <w:t xml:space="preserve"> 3</w:t>
-      </w:r>
-      <w:r>
-        <w:t xml:space="preserve"> 4</w:t>
+        <w:t>"A"</w:t>
       </w:r>
     </w:p>
     <w:p>
@@ -1493,22 +1478,7 @@
         <w:t xml:space="preserve">Б) </w:t>
       </w:r>
       <w:r>
-        <w:t>1</w:t>
-      </w:r>
-      <w:r>
-        <w:t>6</w:t>
-      </w:r>
-      <w:r>
-        <w:t xml:space="preserve"> </w:t>
-      </w:r>
-      <w:r>
-        <w:t>1</w:t>
-      </w:r>
-      <w:r>
-        <w:t xml:space="preserve"> </w:t>
-      </w:r>
-      <w:r>
-        <w:t>2</w:t>
+        <w:t>"B"</w:t>
       </w:r>
     </w:p>
     <w:p>
@@ -1522,22 +1492,7 @@
         <w:t xml:space="preserve">В) </w:t>
       </w:r>
       <w:r>
-        <w:t>1</w:t>
-      </w:r>
-      <w:r>
-        <w:t>7</w:t>
-      </w:r>
-      <w:r>
-        <w:t xml:space="preserve"> </w:t>
-      </w:r>
-      <w:r>
-        <w:t>19</w:t>
-      </w:r>
-      <w:r>
-        <w:t xml:space="preserve"> </w:t>
-      </w:r>
-      <w:r>
-        <w:t>0</w:t>
+        <w:t>"C"</w:t>
       </w:r>
     </w:p>
     <w:p>
@@ -1551,26 +1506,22 @@
         <w:t>Г)</w:t>
       </w:r>
       <w:r>
-        <w:t xml:space="preserve"> </w:t>
-      </w:r>
-      <w:r>
-        <w:t>1</w:t>
-      </w:r>
-      <w:r>
-        <w:t>6 19</w:t>
-      </w:r>
-      <w:r>
-        <w:t xml:space="preserve"> </w:t>
-      </w:r>
-      <w:r>
-        <w:t>2</w:t>
-      </w:r>
-      <w:r>
-        <w:rPr>
-          <w:lang w:val="bg-BG"/>
-        </w:rPr>
-        <w:t xml:space="preserve"> </w:t>
-      </w:r>
+        <w:t xml:space="preserve"> "A" </w:t>
+      </w:r>
+      <w:r>
+        <w:rPr>
+          <w:lang w:val="bg-BG"/>
+        </w:rPr>
+        <w:t xml:space="preserve">и </w:t>
+      </w:r>
+      <w:r>
+        <w:t>"B"</w:t>
+      </w:r>
+    </w:p>
+    <w:p>
+      <w:pPr>
+        <w:ind w:left="426"/>
+      </w:pPr>
     </w:p>
     <w:p>
       <w:pPr>
@@ -1625,16 +1576,16 @@
     <w:p>
       <w:pPr>
         <w:ind w:left="426"/>
-        <w:rPr>
-          <w:lang w:val="bg-BG"/>
-        </w:rPr>
-      </w:pPr>
-      <w:r>
+      </w:pPr>
+      <w:r>
+        <w:rPr>
+          <w:noProof/>
+        </w:rPr>
         <w:drawing>
-          <wp:inline distT="0" distB="0" distL="0" distR="0" wp14:anchorId="1EF627D2" wp14:editId="4F4EAF4E">
-            <wp:extent cx="2235600" cy="2404800"/>
-            <wp:effectExtent l="12700" t="12700" r="12700" b="8255"/>
-            <wp:docPr id="1401160895" name="Picture 1" descr="A screenshot of a computer code&#10;&#10;Description automatically generated with low confidence"/>
+          <wp:inline distT="0" distB="0" distL="0" distR="0" wp14:anchorId="7E85767C" wp14:editId="7BB800CF">
+            <wp:extent cx="3027600" cy="1173600"/>
+            <wp:effectExtent l="12700" t="12700" r="8255" b="7620"/>
+            <wp:docPr id="1827189339" name="Picture 1" descr="A picture containing text, font, screenshot, handwriting&#10;&#10;Description automatically generated"/>
             <wp:cNvGraphicFramePr>
               <a:graphicFrameLocks xmlns:a="http://schemas.openxmlformats.org/drawingml/2006/main" noChangeAspect="1"/>
             </wp:cNvGraphicFramePr>
@@ -1642,7 +1593,7 @@
               <a:graphicData uri="http://schemas.openxmlformats.org/drawingml/2006/picture">
                 <pic:pic xmlns:pic="http://schemas.openxmlformats.org/drawingml/2006/picture">
                   <pic:nvPicPr>
-                    <pic:cNvPr id="1401160895" name="Picture 1" descr="A screenshot of a computer code&#10;&#10;Description automatically generated with low confidence"/>
+                    <pic:cNvPr id="1827189339" name="Picture 1" descr="A picture containing text, font, screenshot, handwriting&#10;&#10;Description automatically generated"/>
                     <pic:cNvPicPr/>
                   </pic:nvPicPr>
                   <pic:blipFill>
@@ -1654,7 +1605,7 @@
                   <pic:spPr>
                     <a:xfrm>
                       <a:off x="0" y="0"/>
-                      <a:ext cx="2235600" cy="2404800"/>
+                      <a:ext cx="3027600" cy="1173600"/>
                     </a:xfrm>
                     <a:prstGeom prst="rect">
                       <a:avLst/>
@@ -1685,7 +1636,16 @@
         <w:t xml:space="preserve">А) </w:t>
       </w:r>
       <w:r>
-        <w:t>"A"</w:t>
+        <w:t>1</w:t>
+      </w:r>
+      <w:r>
+        <w:t>7</w:t>
+      </w:r>
+      <w:r>
+        <w:t xml:space="preserve"> 3</w:t>
+      </w:r>
+      <w:r>
+        <w:t xml:space="preserve"> 4</w:t>
       </w:r>
     </w:p>
     <w:p>
@@ -1699,7 +1659,22 @@
         <w:t xml:space="preserve">Б) </w:t>
       </w:r>
       <w:r>
-        <w:t>"B"</w:t>
+        <w:t>1</w:t>
+      </w:r>
+      <w:r>
+        <w:t>6</w:t>
+      </w:r>
+      <w:r>
+        <w:t xml:space="preserve"> </w:t>
+      </w:r>
+      <w:r>
+        <w:t>1</w:t>
+      </w:r>
+      <w:r>
+        <w:t xml:space="preserve"> </w:t>
+      </w:r>
+      <w:r>
+        <w:t>2</w:t>
       </w:r>
     </w:p>
     <w:p>
@@ -1713,7 +1688,22 @@
         <w:t xml:space="preserve">В) </w:t>
       </w:r>
       <w:r>
-        <w:t>"C"</w:t>
+        <w:t>1</w:t>
+      </w:r>
+      <w:r>
+        <w:t>7</w:t>
+      </w:r>
+      <w:r>
+        <w:t xml:space="preserve"> </w:t>
+      </w:r>
+      <w:r>
+        <w:t>19</w:t>
+      </w:r>
+      <w:r>
+        <w:t xml:space="preserve"> </w:t>
+      </w:r>
+      <w:r>
+        <w:t>0</w:t>
       </w:r>
     </w:p>
     <w:p>
@@ -1730,22 +1720,23 @@
         <w:t xml:space="preserve"> </w:t>
       </w:r>
       <w:r>
-        <w:t xml:space="preserve">"A" </w:t>
-      </w:r>
-      <w:r>
-        <w:rPr>
-          <w:lang w:val="bg-BG"/>
-        </w:rPr>
-        <w:t xml:space="preserve">и </w:t>
-      </w:r>
-      <w:r>
-        <w:t>"B"</w:t>
-      </w:r>
-    </w:p>
-    <w:p>
-      <w:pPr>
-        <w:ind w:left="426"/>
-      </w:pPr>
+        <w:t>1</w:t>
+      </w:r>
+      <w:r>
+        <w:t>6 19</w:t>
+      </w:r>
+      <w:r>
+        <w:t xml:space="preserve"> </w:t>
+      </w:r>
+      <w:r>
+        <w:t>2</w:t>
+      </w:r>
+      <w:r>
+        <w:rPr>
+          <w:lang w:val="bg-BG"/>
+        </w:rPr>
+        <w:t xml:space="preserve"> </w:t>
+      </w:r>
     </w:p>
     <w:sectPr>
       <w:headerReference w:type="default" r:id="rId18"/>
@@ -1760,7 +1751,7 @@
 </file>
 
 <file path=word/endnotes.xml><?xml version="1.0" encoding="utf-8"?>
-<w:endnotes xmlns:wpc="http://schemas.microsoft.com/office/word/2010/wordprocessingCanvas" xmlns:cx="http://schemas.microsoft.com/office/drawing/2014/chartex" xmlns:cx1="http://schemas.microsoft.com/office/drawing/2015/9/8/chartex" xmlns:cx2="http://schemas.microsoft.com/office/drawing/2015/10/21/chartex" xmlns:cx3="http://schemas.microsoft.com/office/drawing/2016/5/9/chartex" xmlns:cx4="http://schemas.microsoft.com/office/drawing/2016/5/10/chartex" xmlns:cx5="http://schemas.microsoft.com/office/drawing/2016/5/11/chartex" xmlns:cx6="http://schemas.microsoft.com/office/drawing/2016/5/12/chartex" xmlns:cx7="http://schemas.microsoft.com/office/drawing/2016/5/13/chartex" xmlns:cx8="http://schemas.microsoft.com/office/drawing/2016/5/14/chartex" xmlns:mc="http://schemas.openxmlformats.org/markup-compatibility/2006" xmlns:aink="http://schemas.microsoft.com/office/drawing/2016/ink" xmlns:am3d="http://schemas.microsoft.com/office/drawing/2017/model3d" xmlns:o="urn:schemas-microsoft-com:office:office" xmlns:oel="http://schemas.microsoft.com/office/2019/extlst" xmlns:r="http://schemas.openxmlformats.org/officeDocument/2006/relationships" xmlns:m="http://schemas.openxmlformats.org/officeDocument/2006/math" xmlns:v="urn:schemas-microsoft-com:vml" xmlns:wp14="http://schemas.microsoft.com/office/word/2010/wordprocessingDrawing" xmlns:wp="http://schemas.openxmlformats.org/drawingml/2006/wordprocessingDrawing" xmlns:w10="urn:schemas-microsoft-com:office:word" xmlns:w="http://schemas.openxmlformats.org/wordprocessingml/2006/main" xmlns:w14="http://schemas.microsoft.com/office/word/2010/wordml" xmlns:w15="http://schemas.microsoft.com/office/word/2012/wordml" xmlns:w16cex="http://schemas.microsoft.com/office/word/2018/wordml/cex" xmlns:w16cid="http://schemas.microsoft.com/office/word/2016/wordml/cid" xmlns:w16="http://schemas.microsoft.com/office/word/2018/wordml" xmlns:w16du="http://schemas.microsoft.com/office/word/2023/wordml/word16du" xmlns:w16sdtdh="http://schemas.microsoft.com/office/word/2020/wordml/sdtdatahash" xmlns:w16se="http://schemas.microsoft.com/office/word/2015/wordml/symex" xmlns:wpg="http://schemas.microsoft.com/office/word/2010/wordprocessingGroup" xmlns:wpi="http://schemas.microsoft.com/office/word/2010/wordprocessingInk" xmlns:wne="http://schemas.microsoft.com/office/word/2006/wordml" xmlns:wps="http://schemas.microsoft.com/office/word/2010/wordprocessingShape" mc:Ignorable="w14 w15 w16se w16cid w16 w16cex w16sdtdh wp14">
+<w:endnotes xmlns:wpc="http://schemas.microsoft.com/office/word/2010/wordprocessingCanvas" xmlns:cx="http://schemas.microsoft.com/office/drawing/2014/chartex" xmlns:cx1="http://schemas.microsoft.com/office/drawing/2015/9/8/chartex" xmlns:cx2="http://schemas.microsoft.com/office/drawing/2015/10/21/chartex" xmlns:cx3="http://schemas.microsoft.com/office/drawing/2016/5/9/chartex" xmlns:cx4="http://schemas.microsoft.com/office/drawing/2016/5/10/chartex" xmlns:cx5="http://schemas.microsoft.com/office/drawing/2016/5/11/chartex" xmlns:cx6="http://schemas.microsoft.com/office/drawing/2016/5/12/chartex" xmlns:cx7="http://schemas.microsoft.com/office/drawing/2016/5/13/chartex" xmlns:cx8="http://schemas.microsoft.com/office/drawing/2016/5/14/chartex" xmlns:mc="http://schemas.openxmlformats.org/markup-compatibility/2006" xmlns:aink="http://schemas.microsoft.com/office/drawing/2016/ink" xmlns:am3d="http://schemas.microsoft.com/office/drawing/2017/model3d" xmlns:o="urn:schemas-microsoft-com:office:office" xmlns:oel="http://schemas.microsoft.com/office/2019/extlst" xmlns:r="http://schemas.openxmlformats.org/officeDocument/2006/relationships" xmlns:m="http://schemas.openxmlformats.org/officeDocument/2006/math" xmlns:v="urn:schemas-microsoft-com:vml" xmlns:wp14="http://schemas.microsoft.com/office/word/2010/wordprocessingDrawing" xmlns:wp="http://schemas.openxmlformats.org/drawingml/2006/wordprocessingDrawing" xmlns:w10="urn:schemas-microsoft-com:office:word" xmlns:w="http://schemas.openxmlformats.org/wordprocessingml/2006/main" xmlns:w14="http://schemas.microsoft.com/office/word/2010/wordml" xmlns:w15="http://schemas.microsoft.com/office/word/2012/wordml" xmlns:w16cex="http://schemas.microsoft.com/office/word/2018/wordml/cex" xmlns:w16cid="http://schemas.microsoft.com/office/word/2016/wordml/cid" xmlns:w16="http://schemas.microsoft.com/office/word/2018/wordml" xmlns:w16sdtdh="http://schemas.microsoft.com/office/word/2020/wordml/sdtdatahash" xmlns:w16se="http://schemas.microsoft.com/office/word/2015/wordml/symex" xmlns:wpg="http://schemas.microsoft.com/office/word/2010/wordprocessingGroup" xmlns:wpi="http://schemas.microsoft.com/office/word/2010/wordprocessingInk" xmlns:wne="http://schemas.microsoft.com/office/word/2006/wordml" xmlns:wps="http://schemas.microsoft.com/office/word/2010/wordprocessingShape" mc:Ignorable="w14 w15 w16se w16cid w16 w16cex w16sdtdh wp14">
   <w:endnote w:type="separator" w:id="-1">
     <w:p>
       <w:pPr>
@@ -1785,7 +1776,7 @@
 </file>
 
 <file path=word/footer1.xml><?xml version="1.0" encoding="utf-8"?>
-<w:ftr xmlns:wpc="http://schemas.microsoft.com/office/word/2010/wordprocessingCanvas" xmlns:cx="http://schemas.microsoft.com/office/drawing/2014/chartex" xmlns:cx1="http://schemas.microsoft.com/office/drawing/2015/9/8/chartex" xmlns:cx2="http://schemas.microsoft.com/office/drawing/2015/10/21/chartex" xmlns:cx3="http://schemas.microsoft.com/office/drawing/2016/5/9/chartex" xmlns:cx4="http://schemas.microsoft.com/office/drawing/2016/5/10/chartex" xmlns:cx5="http://schemas.microsoft.com/office/drawing/2016/5/11/chartex" xmlns:cx6="http://schemas.microsoft.com/office/drawing/2016/5/12/chartex" xmlns:cx7="http://schemas.microsoft.com/office/drawing/2016/5/13/chartex" xmlns:cx8="http://schemas.microsoft.com/office/drawing/2016/5/14/chartex" xmlns:mc="http://schemas.openxmlformats.org/markup-compatibility/2006" xmlns:aink="http://schemas.microsoft.com/office/drawing/2016/ink" xmlns:am3d="http://schemas.microsoft.com/office/drawing/2017/model3d" xmlns:o="urn:schemas-microsoft-com:office:office" xmlns:oel="http://schemas.microsoft.com/office/2019/extlst" xmlns:r="http://schemas.openxmlformats.org/officeDocument/2006/relationships" xmlns:m="http://schemas.openxmlformats.org/officeDocument/2006/math" xmlns:v="urn:schemas-microsoft-com:vml" xmlns:wp14="http://schemas.microsoft.com/office/word/2010/wordprocessingDrawing" xmlns:wp="http://schemas.openxmlformats.org/drawingml/2006/wordprocessingDrawing" xmlns:w10="urn:schemas-microsoft-com:office:word" xmlns:w="http://schemas.openxmlformats.org/wordprocessingml/2006/main" xmlns:w14="http://schemas.microsoft.com/office/word/2010/wordml" xmlns:w15="http://schemas.microsoft.com/office/word/2012/wordml" xmlns:w16cex="http://schemas.microsoft.com/office/word/2018/wordml/cex" xmlns:w16cid="http://schemas.microsoft.com/office/word/2016/wordml/cid" xmlns:w16="http://schemas.microsoft.com/office/word/2018/wordml" xmlns:w16du="http://schemas.microsoft.com/office/word/2023/wordml/word16du" xmlns:w16sdtdh="http://schemas.microsoft.com/office/word/2020/wordml/sdtdatahash" xmlns:w16se="http://schemas.microsoft.com/office/word/2015/wordml/symex" xmlns:wpg="http://schemas.microsoft.com/office/word/2010/wordprocessingGroup" xmlns:wpi="http://schemas.microsoft.com/office/word/2010/wordprocessingInk" xmlns:wne="http://schemas.microsoft.com/office/word/2006/wordml" xmlns:wps="http://schemas.microsoft.com/office/word/2010/wordprocessingShape" mc:Ignorable="w14 w15 w16se w16cid w16 w16cex w16sdtdh wp14">
+<w:ftr xmlns:wpc="http://schemas.microsoft.com/office/word/2010/wordprocessingCanvas" xmlns:cx="http://schemas.microsoft.com/office/drawing/2014/chartex" xmlns:cx1="http://schemas.microsoft.com/office/drawing/2015/9/8/chartex" xmlns:cx2="http://schemas.microsoft.com/office/drawing/2015/10/21/chartex" xmlns:cx3="http://schemas.microsoft.com/office/drawing/2016/5/9/chartex" xmlns:cx4="http://schemas.microsoft.com/office/drawing/2016/5/10/chartex" xmlns:cx5="http://schemas.microsoft.com/office/drawing/2016/5/11/chartex" xmlns:cx6="http://schemas.microsoft.com/office/drawing/2016/5/12/chartex" xmlns:cx7="http://schemas.microsoft.com/office/drawing/2016/5/13/chartex" xmlns:cx8="http://schemas.microsoft.com/office/drawing/2016/5/14/chartex" xmlns:mc="http://schemas.openxmlformats.org/markup-compatibility/2006" xmlns:aink="http://schemas.microsoft.com/office/drawing/2016/ink" xmlns:am3d="http://schemas.microsoft.com/office/drawing/2017/model3d" xmlns:o="urn:schemas-microsoft-com:office:office" xmlns:oel="http://schemas.microsoft.com/office/2019/extlst" xmlns:r="http://schemas.openxmlformats.org/officeDocument/2006/relationships" xmlns:m="http://schemas.openxmlformats.org/officeDocument/2006/math" xmlns:v="urn:schemas-microsoft-com:vml" xmlns:wp14="http://schemas.microsoft.com/office/word/2010/wordprocessingDrawing" xmlns:wp="http://schemas.openxmlformats.org/drawingml/2006/wordprocessingDrawing" xmlns:w10="urn:schemas-microsoft-com:office:word" xmlns:w="http://schemas.openxmlformats.org/wordprocessingml/2006/main" xmlns:w14="http://schemas.microsoft.com/office/word/2010/wordml" xmlns:w15="http://schemas.microsoft.com/office/word/2012/wordml" xmlns:w16cex="http://schemas.microsoft.com/office/word/2018/wordml/cex" xmlns:w16cid="http://schemas.microsoft.com/office/word/2016/wordml/cid" xmlns:w16="http://schemas.microsoft.com/office/word/2018/wordml" xmlns:w16sdtdh="http://schemas.microsoft.com/office/word/2020/wordml/sdtdatahash" xmlns:w16se="http://schemas.microsoft.com/office/word/2015/wordml/symex" xmlns:wpg="http://schemas.microsoft.com/office/word/2010/wordprocessingGroup" xmlns:wpi="http://schemas.microsoft.com/office/word/2010/wordprocessingInk" xmlns:wne="http://schemas.microsoft.com/office/word/2006/wordml" xmlns:wps="http://schemas.microsoft.com/office/word/2010/wordprocessingShape" mc:Ignorable="w14 w15 w16se w16cid w16 w16cex w16sdtdh wp14">
   <w:p>
     <w:pPr>
       <w:pStyle w:val="Footer"/>
@@ -1880,7 +1871,7 @@
             </wp:anchor>
           </w:drawing>
         </mc:Choice>
-        <mc:Fallback>
+        <mc:Fallback xmlns:w16du="http://schemas.microsoft.com/office/word/2023/wordml/word16du">
           <w:pict>
             <v:shapetype w14:anchorId="41B1E642" id="_x0000_t202" coordsize="21600,21600" o:spt="202" path="m,l,21600r21600,l21600,xe">
               <v:stroke joinstyle="miter"/>
@@ -2653,7 +2644,7 @@
             </wp:anchor>
           </w:drawing>
         </mc:Choice>
-        <mc:Fallback>
+        <mc:Fallback xmlns:w16du="http://schemas.microsoft.com/office/word/2023/wordml/word16du">
           <w:pict>
             <v:shape w14:anchorId="2074F399" id="Text Box 16" o:spid="_x0000_s1027" type="#_x0000_t202" style="position:absolute;margin-left:109pt;margin-top:7pt;width:411.4pt;height:40.45pt;z-index:251657216;visibility:visible;mso-wrap-style:square;mso-width-percent:0;mso-height-percent:0;mso-wrap-distance-left:9pt;mso-wrap-distance-top:0;mso-wrap-distance-right:9pt;mso-wrap-distance-bottom:0;mso-position-horizontal:absolute;mso-position-horizontal-relative:text;mso-position-vertical:absolute;mso-position-vertical-relative:text;mso-width-percent:0;mso-height-percent:0;mso-width-relative:page;mso-height-relative:page;v-text-anchor:top" o:gfxdata="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" filled="f" stroked="f">
               <v:textbox inset=".5mm,1.2mm,.5mm,.5mm">
@@ -2822,7 +2813,7 @@
                                   </pic:cNvPicPr>
                                 </pic:nvPicPr>
                                 <pic:blipFill>
-                                  <a:blip r:embed="rId2">
+                                  <a:blip r:embed="rId21">
                                     <a:extLst>
                                       <a:ext uri="{28A0092B-C50C-407E-A947-70E740481C1C}">
                                         <a14:useLocalDpi xmlns:a14="http://schemas.microsoft.com/office/drawing/2010/main" val="0"/>
@@ -2871,7 +2862,7 @@
                           <wp:extent cx="180000" cy="180000"/>
                           <wp:effectExtent l="0" t="0" r="0" b="0"/>
                           <wp:docPr id="2" name="Picture 2">
-                            <a:hlinkClick xmlns:a="http://schemas.openxmlformats.org/drawingml/2006/main" r:id="rId3"/>
+                            <a:hlinkClick xmlns:a="http://schemas.openxmlformats.org/drawingml/2006/main" r:id="rId22"/>
                           </wp:docPr>
                           <wp:cNvGraphicFramePr>
                             <a:graphicFrameLocks xmlns:a="http://schemas.openxmlformats.org/drawingml/2006/main" noChangeAspect="1"/>
@@ -2881,14 +2872,14 @@
                               <pic:pic xmlns:pic="http://schemas.openxmlformats.org/drawingml/2006/picture">
                                 <pic:nvPicPr>
                                   <pic:cNvPr id="2" name="Picture 2">
-                                    <a:hlinkClick r:id="rId3"/>
+                                    <a:hlinkClick r:id="rId22"/>
                                   </pic:cNvPr>
                                   <pic:cNvPicPr>
                                     <a:picLocks noChangeAspect="1" noChangeArrowheads="1"/>
                                   </pic:cNvPicPr>
                                 </pic:nvPicPr>
                                 <pic:blipFill>
-                                  <a:blip r:embed="rId4">
+                                  <a:blip r:embed="rId23">
                                     <a:extLst>
                                       <a:ext uri="{28A0092B-C50C-407E-A947-70E740481C1C}">
                                         <a14:useLocalDpi xmlns:a14="http://schemas.microsoft.com/office/drawing/2010/main" val="0"/>
@@ -2937,7 +2928,7 @@
                           <wp:extent cx="180000" cy="180000"/>
                           <wp:effectExtent l="0" t="0" r="0" b="0"/>
                           <wp:docPr id="5" name="Picture 5" title="Software University @ Facebook">
-                            <a:hlinkClick xmlns:a="http://schemas.openxmlformats.org/drawingml/2006/main" r:id="rId5"/>
+                            <a:hlinkClick xmlns:a="http://schemas.openxmlformats.org/drawingml/2006/main" r:id="rId24"/>
                           </wp:docPr>
                           <wp:cNvGraphicFramePr>
                             <a:graphicFrameLocks xmlns:a="http://schemas.openxmlformats.org/drawingml/2006/main" noChangeAspect="1"/>
@@ -2947,12 +2938,12 @@
                               <pic:pic xmlns:pic="http://schemas.openxmlformats.org/drawingml/2006/picture">
                                 <pic:nvPicPr>
                                   <pic:cNvPr id="5" name="Picture 5" title="Software University @ Facebook">
-                                    <a:hlinkClick r:id="rId5"/>
+                                    <a:hlinkClick r:id="rId24"/>
                                   </pic:cNvPr>
                                   <pic:cNvPicPr/>
                                 </pic:nvPicPr>
                                 <pic:blipFill>
-                                  <a:blip r:embed="rId6"/>
+                                  <a:blip r:embed="rId25"/>
                                   <a:stretch>
                                     <a:fillRect/>
                                   </a:stretch>
@@ -2990,7 +2981,7 @@
                           <wp:extent cx="180000" cy="180000"/>
                           <wp:effectExtent l="0" t="0" r="0" b="0"/>
                           <wp:docPr id="20" name="Picture 20">
-                            <a:hlinkClick xmlns:a="http://schemas.openxmlformats.org/drawingml/2006/main" r:id="rId7"/>
+                            <a:hlinkClick xmlns:a="http://schemas.openxmlformats.org/drawingml/2006/main" r:id="rId26"/>
                           </wp:docPr>
                           <wp:cNvGraphicFramePr>
                             <a:graphicFrameLocks xmlns:a="http://schemas.openxmlformats.org/drawingml/2006/main" noChangeAspect="1"/>
@@ -3000,20 +2991,20 @@
                               <pic:pic xmlns:pic="http://schemas.openxmlformats.org/drawingml/2006/picture">
                                 <pic:nvPicPr>
                                   <pic:cNvPr id="20" name="Picture 20">
-                                    <a:hlinkClick r:id="rId7"/>
+                                    <a:hlinkClick r:id="rId26"/>
                                   </pic:cNvPr>
                                   <pic:cNvPicPr>
                                     <a:picLocks noChangeAspect="1" noChangeArrowheads="1"/>
                                   </pic:cNvPicPr>
                                 </pic:nvPicPr>
                                 <pic:blipFill>
-                                  <a:blip r:embed="rId8">
+                                  <a:blip r:embed="rId27">
                                     <a:extLst>
                                       <a:ext uri="{28A0092B-C50C-407E-A947-70E740481C1C}">
                                         <a14:useLocalDpi xmlns:a14="http://schemas.microsoft.com/office/drawing/2010/main" val="0"/>
                                       </a:ext>
                                       <a:ext uri="{837473B0-CC2E-450A-ABE3-18F120FF3D39}">
-                                        <a1611:picAttrSrcUrl xmlns:a1611="http://schemas.microsoft.com/office/drawing/2016/11/main" r:id="rId9"/>
+                                        <a1611:picAttrSrcUrl xmlns:a1611="http://schemas.microsoft.com/office/drawing/2016/11/main" r:id="rId28"/>
                                       </a:ext>
                                     </a:extLst>
                                   </a:blip>
@@ -3059,7 +3050,7 @@
                           <wp:extent cx="180000" cy="180000"/>
                           <wp:effectExtent l="0" t="0" r="0" b="0"/>
                           <wp:docPr id="7" name="Picture 7" title="Software University @ Twitter">
-                            <a:hlinkClick xmlns:a="http://schemas.openxmlformats.org/drawingml/2006/main" r:id="rId10"/>
+                            <a:hlinkClick xmlns:a="http://schemas.openxmlformats.org/drawingml/2006/main" r:id="rId29"/>
                           </wp:docPr>
                           <wp:cNvGraphicFramePr>
                             <a:graphicFrameLocks xmlns:a="http://schemas.openxmlformats.org/drawingml/2006/main" noChangeAspect="1"/>
@@ -3069,12 +3060,12 @@
                               <pic:pic xmlns:pic="http://schemas.openxmlformats.org/drawingml/2006/picture">
                                 <pic:nvPicPr>
                                   <pic:cNvPr id="7" name="Picture 7" title="Software University @ Twitter">
-                                    <a:hlinkClick r:id="rId10"/>
+                                    <a:hlinkClick r:id="rId29"/>
                                   </pic:cNvPr>
                                   <pic:cNvPicPr/>
                                 </pic:nvPicPr>
                                 <pic:blipFill>
-                                  <a:blip r:embed="rId11"/>
+                                  <a:blip r:embed="rId30"/>
                                   <a:stretch>
                                     <a:fillRect/>
                                   </a:stretch>
@@ -3112,7 +3103,7 @@
                           <wp:extent cx="180000" cy="180000"/>
                           <wp:effectExtent l="0" t="0" r="0" b="0"/>
                           <wp:docPr id="17" name="Picture 17" title="Software University @ YouTube">
-                            <a:hlinkClick xmlns:a="http://schemas.openxmlformats.org/drawingml/2006/main" r:id="rId12"/>
+                            <a:hlinkClick xmlns:a="http://schemas.openxmlformats.org/drawingml/2006/main" r:id="rId31"/>
                           </wp:docPr>
                           <wp:cNvGraphicFramePr>
                             <a:graphicFrameLocks xmlns:a="http://schemas.openxmlformats.org/drawingml/2006/main" noChangeAspect="1"/>
@@ -3122,12 +3113,12 @@
                               <pic:pic xmlns:pic="http://schemas.openxmlformats.org/drawingml/2006/picture">
                                 <pic:nvPicPr>
                                   <pic:cNvPr id="17" name="Picture 17" title="Software University @ YouTube">
-                                    <a:hlinkClick r:id="rId12"/>
+                                    <a:hlinkClick r:id="rId31"/>
                                   </pic:cNvPr>
                                   <pic:cNvPicPr/>
                                 </pic:nvPicPr>
                                 <pic:blipFill>
-                                  <a:blip r:embed="rId13"/>
+                                  <a:blip r:embed="rId32"/>
                                   <a:stretch>
                                     <a:fillRect/>
                                   </a:stretch>
@@ -3165,7 +3156,7 @@
                           <wp:extent cx="180000" cy="180000"/>
                           <wp:effectExtent l="0" t="0" r="0" b="0"/>
                           <wp:docPr id="21" name="Picture 21">
-                            <a:hlinkClick xmlns:a="http://schemas.openxmlformats.org/drawingml/2006/main" r:id="rId14"/>
+                            <a:hlinkClick xmlns:a="http://schemas.openxmlformats.org/drawingml/2006/main" r:id="rId33"/>
                           </wp:docPr>
                           <wp:cNvGraphicFramePr>
                             <a:graphicFrameLocks xmlns:a="http://schemas.openxmlformats.org/drawingml/2006/main" noChangeAspect="1"/>
@@ -3175,14 +3166,14 @@
                               <pic:pic xmlns:pic="http://schemas.openxmlformats.org/drawingml/2006/picture">
                                 <pic:nvPicPr>
                                   <pic:cNvPr id="21" name="Picture 21">
-                                    <a:hlinkClick r:id="rId14"/>
+                                    <a:hlinkClick r:id="rId33"/>
                                   </pic:cNvPr>
                                   <pic:cNvPicPr>
                                     <a:picLocks noChangeAspect="1" noChangeArrowheads="1"/>
                                   </pic:cNvPicPr>
                                 </pic:nvPicPr>
                                 <pic:blipFill rotWithShape="1">
-                                  <a:blip r:embed="rId15">
+                                  <a:blip r:embed="rId34">
                                     <a:extLst>
                                       <a:ext uri="{28A0092B-C50C-407E-A947-70E740481C1C}">
                                         <a14:useLocalDpi xmlns:a14="http://schemas.microsoft.com/office/drawing/2010/main" val="0"/>
@@ -3234,7 +3225,7 @@
                           <wp:extent cx="180000" cy="180000"/>
                           <wp:effectExtent l="0" t="0" r="0" b="0"/>
                           <wp:docPr id="22" name="Picture 22">
-                            <a:hlinkClick xmlns:a="http://schemas.openxmlformats.org/drawingml/2006/main" r:id="rId16"/>
+                            <a:hlinkClick xmlns:a="http://schemas.openxmlformats.org/drawingml/2006/main" r:id="rId35"/>
                           </wp:docPr>
                           <wp:cNvGraphicFramePr>
                             <a:graphicFrameLocks xmlns:a="http://schemas.openxmlformats.org/drawingml/2006/main" noChangeAspect="1"/>
@@ -3244,14 +3235,14 @@
                               <pic:pic xmlns:pic="http://schemas.openxmlformats.org/drawingml/2006/picture">
                                 <pic:nvPicPr>
                                   <pic:cNvPr id="22" name="Picture 22">
-                                    <a:hlinkClick r:id="rId16"/>
+                                    <a:hlinkClick r:id="rId35"/>
                                   </pic:cNvPr>
                                   <pic:cNvPicPr>
                                     <a:picLocks noChangeAspect="1" noChangeArrowheads="1"/>
                                   </pic:cNvPicPr>
                                 </pic:nvPicPr>
                                 <pic:blipFill>
-                                  <a:blip r:embed="rId17">
+                                  <a:blip r:embed="rId36">
                                     <a:extLst>
                                       <a:ext uri="{28A0092B-C50C-407E-A947-70E740481C1C}">
                                         <a14:useLocalDpi xmlns:a14="http://schemas.microsoft.com/office/drawing/2010/main" val="0"/>
@@ -3300,7 +3291,7 @@
                           <wp:extent cx="180000" cy="180000"/>
                           <wp:effectExtent l="0" t="0" r="0" b="0"/>
                           <wp:docPr id="23" name="Picture 23" title="Software University: Email Us">
-                            <a:hlinkClick xmlns:a="http://schemas.openxmlformats.org/drawingml/2006/main" r:id="rId18"/>
+                            <a:hlinkClick xmlns:a="http://schemas.openxmlformats.org/drawingml/2006/main" r:id="rId37"/>
                           </wp:docPr>
                           <wp:cNvGraphicFramePr>
                             <a:graphicFrameLocks xmlns:a="http://schemas.openxmlformats.org/drawingml/2006/main" noChangeAspect="1"/>
@@ -3310,12 +3301,12 @@
                               <pic:pic xmlns:pic="http://schemas.openxmlformats.org/drawingml/2006/picture">
                                 <pic:nvPicPr>
                                   <pic:cNvPr id="23" name="Picture 23" title="Software University: Email Us">
-                                    <a:hlinkClick r:id="rId18"/>
+                                    <a:hlinkClick r:id="rId37"/>
                                   </pic:cNvPr>
                                   <pic:cNvPicPr/>
                                 </pic:nvPicPr>
                                 <pic:blipFill>
-                                  <a:blip r:embed="rId19"/>
+                                  <a:blip r:embed="rId38"/>
                                   <a:stretch>
                                     <a:fillRect/>
                                   </a:stretch>
@@ -3377,7 +3368,7 @@
                   </pic:cNvPicPr>
                 </pic:nvPicPr>
                 <pic:blipFill>
-                  <a:blip r:embed="rId21">
+                  <a:blip r:embed="rId39">
                     <a:extLst>
                       <a:ext uri="{28A0092B-C50C-407E-A947-70E740481C1C}">
                         <a14:useLocalDpi xmlns:a14="http://schemas.microsoft.com/office/drawing/2010/main" val="0"/>
@@ -3481,7 +3472,7 @@
             </wp:anchor>
           </w:drawing>
         </mc:Choice>
-        <mc:Fallback>
+        <mc:Fallback xmlns:w16du="http://schemas.microsoft.com/office/word/2023/wordml/word16du">
           <w:pict>
             <v:line w14:anchorId="60BE7D18" id="Straight Connector 19" o:spid="_x0000_s1026" style="position:absolute;flip:y;z-index:251622400;visibility:visible;mso-wrap-style:square;mso-width-percent:0;mso-height-percent:0;mso-wrap-distance-left:9pt;mso-wrap-distance-top:0;mso-wrap-distance-right:9pt;mso-wrap-distance-bottom:0;mso-position-horizontal:absolute;mso-position-horizontal-relative:text;mso-position-vertical:absolute;mso-position-vertical-relative:text;mso-width-percent:0;mso-height-percent:0;mso-width-relative:page;mso-height-relative:page" from="-.1pt,5.2pt" to="520.7pt,5.2pt" o:gfxdata="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" strokecolor="#974706 [1609]" strokeweight="1pt">
               <v:stroke endcap="round"/>
@@ -3660,7 +3651,7 @@
             </wp:anchor>
           </w:drawing>
         </mc:Choice>
-        <mc:Fallback>
+        <mc:Fallback xmlns:w16du="http://schemas.microsoft.com/office/word/2023/wordml/word16du">
           <w:pict>
             <v:shape w14:anchorId="60DB5C39" id="Text Box 4" o:spid="_x0000_s1028" type="#_x0000_t202" style="position:absolute;margin-left:444.65pt;margin-top:26.95pt;width:70.9pt;height:15.9pt;z-index:251663360;visibility:visible;mso-wrap-style:square;mso-width-percent:0;mso-height-percent:0;mso-wrap-distance-left:9pt;mso-wrap-distance-top:0;mso-wrap-distance-right:9pt;mso-wrap-distance-bottom:0;mso-position-horizontal:absolute;mso-position-horizontal-relative:text;mso-position-vertical:absolute;mso-position-vertical-relative:text;mso-width-percent:0;mso-height-percent:0;mso-width-relative:page;mso-height-relative:page;v-text-anchor:middle" o:gfxdata="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" filled="f" stroked="f" strokeweight=".5pt">
               <v:textbox inset="0,0,0,0">
@@ -3773,7 +3764,7 @@
 </file>
 
 <file path=word/footnotes.xml><?xml version="1.0" encoding="utf-8"?>
-<w:footnotes xmlns:wpc="http://schemas.microsoft.com/office/word/2010/wordprocessingCanvas" xmlns:cx="http://schemas.microsoft.com/office/drawing/2014/chartex" xmlns:cx1="http://schemas.microsoft.com/office/drawing/2015/9/8/chartex" xmlns:cx2="http://schemas.microsoft.com/office/drawing/2015/10/21/chartex" xmlns:cx3="http://schemas.microsoft.com/office/drawing/2016/5/9/chartex" xmlns:cx4="http://schemas.microsoft.com/office/drawing/2016/5/10/chartex" xmlns:cx5="http://schemas.microsoft.com/office/drawing/2016/5/11/chartex" xmlns:cx6="http://schemas.microsoft.com/office/drawing/2016/5/12/chartex" xmlns:cx7="http://schemas.microsoft.com/office/drawing/2016/5/13/chartex" xmlns:cx8="http://schemas.microsoft.com/office/drawing/2016/5/14/chartex" xmlns:mc="http://schemas.openxmlformats.org/markup-compatibility/2006" xmlns:aink="http://schemas.microsoft.com/office/drawing/2016/ink" xmlns:am3d="http://schemas.microsoft.com/office/drawing/2017/model3d" xmlns:o="urn:schemas-microsoft-com:office:office" xmlns:oel="http://schemas.microsoft.com/office/2019/extlst" xmlns:r="http://schemas.openxmlformats.org/officeDocument/2006/relationships" xmlns:m="http://schemas.openxmlformats.org/officeDocument/2006/math" xmlns:v="urn:schemas-microsoft-com:vml" xmlns:wp14="http://schemas.microsoft.com/office/word/2010/wordprocessingDrawing" xmlns:wp="http://schemas.openxmlformats.org/drawingml/2006/wordprocessingDrawing" xmlns:w10="urn:schemas-microsoft-com:office:word" xmlns:w="http://schemas.openxmlformats.org/wordprocessingml/2006/main" xmlns:w14="http://schemas.microsoft.com/office/word/2010/wordml" xmlns:w15="http://schemas.microsoft.com/office/word/2012/wordml" xmlns:w16cex="http://schemas.microsoft.com/office/word/2018/wordml/cex" xmlns:w16cid="http://schemas.microsoft.com/office/word/2016/wordml/cid" xmlns:w16="http://schemas.microsoft.com/office/word/2018/wordml" xmlns:w16du="http://schemas.microsoft.com/office/word/2023/wordml/word16du" xmlns:w16sdtdh="http://schemas.microsoft.com/office/word/2020/wordml/sdtdatahash" xmlns:w16se="http://schemas.microsoft.com/office/word/2015/wordml/symex" xmlns:wpg="http://schemas.microsoft.com/office/word/2010/wordprocessingGroup" xmlns:wpi="http://schemas.microsoft.com/office/word/2010/wordprocessingInk" xmlns:wne="http://schemas.microsoft.com/office/word/2006/wordml" xmlns:wps="http://schemas.microsoft.com/office/word/2010/wordprocessingShape" mc:Ignorable="w14 w15 w16se w16cid w16 w16cex w16sdtdh wp14">
+<w:footnotes xmlns:wpc="http://schemas.microsoft.com/office/word/2010/wordprocessingCanvas" xmlns:cx="http://schemas.microsoft.com/office/drawing/2014/chartex" xmlns:cx1="http://schemas.microsoft.com/office/drawing/2015/9/8/chartex" xmlns:cx2="http://schemas.microsoft.com/office/drawing/2015/10/21/chartex" xmlns:cx3="http://schemas.microsoft.com/office/drawing/2016/5/9/chartex" xmlns:cx4="http://schemas.microsoft.com/office/drawing/2016/5/10/chartex" xmlns:cx5="http://schemas.microsoft.com/office/drawing/2016/5/11/chartex" xmlns:cx6="http://schemas.microsoft.com/office/drawing/2016/5/12/chartex" xmlns:cx7="http://schemas.microsoft.com/office/drawing/2016/5/13/chartex" xmlns:cx8="http://schemas.microsoft.com/office/drawing/2016/5/14/chartex" xmlns:mc="http://schemas.openxmlformats.org/markup-compatibility/2006" xmlns:aink="http://schemas.microsoft.com/office/drawing/2016/ink" xmlns:am3d="http://schemas.microsoft.com/office/drawing/2017/model3d" xmlns:o="urn:schemas-microsoft-com:office:office" xmlns:oel="http://schemas.microsoft.com/office/2019/extlst" xmlns:r="http://schemas.openxmlformats.org/officeDocument/2006/relationships" xmlns:m="http://schemas.openxmlformats.org/officeDocument/2006/math" xmlns:v="urn:schemas-microsoft-com:vml" xmlns:wp14="http://schemas.microsoft.com/office/word/2010/wordprocessingDrawing" xmlns:wp="http://schemas.openxmlformats.org/drawingml/2006/wordprocessingDrawing" xmlns:w10="urn:schemas-microsoft-com:office:word" xmlns:w="http://schemas.openxmlformats.org/wordprocessingml/2006/main" xmlns:w14="http://schemas.microsoft.com/office/word/2010/wordml" xmlns:w15="http://schemas.microsoft.com/office/word/2012/wordml" xmlns:w16cex="http://schemas.microsoft.com/office/word/2018/wordml/cex" xmlns:w16cid="http://schemas.microsoft.com/office/word/2016/wordml/cid" xmlns:w16="http://schemas.microsoft.com/office/word/2018/wordml" xmlns:w16sdtdh="http://schemas.microsoft.com/office/word/2020/wordml/sdtdatahash" xmlns:w16se="http://schemas.microsoft.com/office/word/2015/wordml/symex" xmlns:wpg="http://schemas.microsoft.com/office/word/2010/wordprocessingGroup" xmlns:wpi="http://schemas.microsoft.com/office/word/2010/wordprocessingInk" xmlns:wne="http://schemas.microsoft.com/office/word/2006/wordml" xmlns:wps="http://schemas.microsoft.com/office/word/2010/wordprocessingShape" mc:Ignorable="w14 w15 w16se w16cid w16 w16cex w16sdtdh wp14">
   <w:footnote w:type="separator" w:id="-1">
     <w:p>
       <w:pPr>
@@ -3798,7 +3789,7 @@
 </file>
 
 <file path=word/header1.xml><?xml version="1.0" encoding="utf-8"?>
-<w:hdr xmlns:wpc="http://schemas.microsoft.com/office/word/2010/wordprocessingCanvas" xmlns:cx="http://schemas.microsoft.com/office/drawing/2014/chartex" xmlns:cx1="http://schemas.microsoft.com/office/drawing/2015/9/8/chartex" xmlns:cx2="http://schemas.microsoft.com/office/drawing/2015/10/21/chartex" xmlns:cx3="http://schemas.microsoft.com/office/drawing/2016/5/9/chartex" xmlns:cx4="http://schemas.microsoft.com/office/drawing/2016/5/10/chartex" xmlns:cx5="http://schemas.microsoft.com/office/drawing/2016/5/11/chartex" xmlns:cx6="http://schemas.microsoft.com/office/drawing/2016/5/12/chartex" xmlns:cx7="http://schemas.microsoft.com/office/drawing/2016/5/13/chartex" xmlns:cx8="http://schemas.microsoft.com/office/drawing/2016/5/14/chartex" xmlns:mc="http://schemas.openxmlformats.org/markup-compatibility/2006" xmlns:aink="http://schemas.microsoft.com/office/drawing/2016/ink" xmlns:am3d="http://schemas.microsoft.com/office/drawing/2017/model3d" xmlns:o="urn:schemas-microsoft-com:office:office" xmlns:oel="http://schemas.microsoft.com/office/2019/extlst" xmlns:r="http://schemas.openxmlformats.org/officeDocument/2006/relationships" xmlns:m="http://schemas.openxmlformats.org/officeDocument/2006/math" xmlns:v="urn:schemas-microsoft-com:vml" xmlns:wp14="http://schemas.microsoft.com/office/word/2010/wordprocessingDrawing" xmlns:wp="http://schemas.openxmlformats.org/drawingml/2006/wordprocessingDrawing" xmlns:w10="urn:schemas-microsoft-com:office:word" xmlns:w="http://schemas.openxmlformats.org/wordprocessingml/2006/main" xmlns:w14="http://schemas.microsoft.com/office/word/2010/wordml" xmlns:w15="http://schemas.microsoft.com/office/word/2012/wordml" xmlns:w16cex="http://schemas.microsoft.com/office/word/2018/wordml/cex" xmlns:w16cid="http://schemas.microsoft.com/office/word/2016/wordml/cid" xmlns:w16="http://schemas.microsoft.com/office/word/2018/wordml" xmlns:w16du="http://schemas.microsoft.com/office/word/2023/wordml/word16du" xmlns:w16sdtdh="http://schemas.microsoft.com/office/word/2020/wordml/sdtdatahash" xmlns:w16se="http://schemas.microsoft.com/office/word/2015/wordml/symex" xmlns:wpg="http://schemas.microsoft.com/office/word/2010/wordprocessingGroup" xmlns:wpi="http://schemas.microsoft.com/office/word/2010/wordprocessingInk" xmlns:wne="http://schemas.microsoft.com/office/word/2006/wordml" xmlns:wps="http://schemas.microsoft.com/office/word/2010/wordprocessingShape" mc:Ignorable="w14 w15 w16se w16cid w16 w16cex w16sdtdh wp14">
+<w:hdr xmlns:wpc="http://schemas.microsoft.com/office/word/2010/wordprocessingCanvas" xmlns:cx="http://schemas.microsoft.com/office/drawing/2014/chartex" xmlns:cx1="http://schemas.microsoft.com/office/drawing/2015/9/8/chartex" xmlns:cx2="http://schemas.microsoft.com/office/drawing/2015/10/21/chartex" xmlns:cx3="http://schemas.microsoft.com/office/drawing/2016/5/9/chartex" xmlns:cx4="http://schemas.microsoft.com/office/drawing/2016/5/10/chartex" xmlns:cx5="http://schemas.microsoft.com/office/drawing/2016/5/11/chartex" xmlns:cx6="http://schemas.microsoft.com/office/drawing/2016/5/12/chartex" xmlns:cx7="http://schemas.microsoft.com/office/drawing/2016/5/13/chartex" xmlns:cx8="http://schemas.microsoft.com/office/drawing/2016/5/14/chartex" xmlns:mc="http://schemas.openxmlformats.org/markup-compatibility/2006" xmlns:aink="http://schemas.microsoft.com/office/drawing/2016/ink" xmlns:am3d="http://schemas.microsoft.com/office/drawing/2017/model3d" xmlns:o="urn:schemas-microsoft-com:office:office" xmlns:oel="http://schemas.microsoft.com/office/2019/extlst" xmlns:r="http://schemas.openxmlformats.org/officeDocument/2006/relationships" xmlns:m="http://schemas.openxmlformats.org/officeDocument/2006/math" xmlns:v="urn:schemas-microsoft-com:vml" xmlns:wp14="http://schemas.microsoft.com/office/word/2010/wordprocessingDrawing" xmlns:wp="http://schemas.openxmlformats.org/drawingml/2006/wordprocessingDrawing" xmlns:w10="urn:schemas-microsoft-com:office:word" xmlns:w="http://schemas.openxmlformats.org/wordprocessingml/2006/main" xmlns:w14="http://schemas.microsoft.com/office/word/2010/wordml" xmlns:w15="http://schemas.microsoft.com/office/word/2012/wordml" xmlns:w16cex="http://schemas.microsoft.com/office/word/2018/wordml/cex" xmlns:w16cid="http://schemas.microsoft.com/office/word/2016/wordml/cid" xmlns:w16="http://schemas.microsoft.com/office/word/2018/wordml" xmlns:w16sdtdh="http://schemas.microsoft.com/office/word/2020/wordml/sdtdatahash" xmlns:w16se="http://schemas.microsoft.com/office/word/2015/wordml/symex" xmlns:wpg="http://schemas.microsoft.com/office/word/2010/wordprocessingGroup" xmlns:wpi="http://schemas.microsoft.com/office/word/2010/wordprocessingInk" xmlns:wne="http://schemas.microsoft.com/office/word/2006/wordml" xmlns:wps="http://schemas.microsoft.com/office/word/2010/wordprocessingShape" mc:Ignorable="w14 w15 w16se w16cid w16 w16cex w16sdtdh wp14">
   <w:p>
     <w:pPr>
       <w:pStyle w:val="Header"/>
@@ -3809,7 +3800,7 @@
 </file>
 
 <file path=word/numbering.xml><?xml version="1.0" encoding="utf-8"?>
-<w:numbering xmlns:wpc="http://schemas.microsoft.com/office/word/2010/wordprocessingCanvas" xmlns:cx="http://schemas.microsoft.com/office/drawing/2014/chartex" xmlns:cx1="http://schemas.microsoft.com/office/drawing/2015/9/8/chartex" xmlns:cx2="http://schemas.microsoft.com/office/drawing/2015/10/21/chartex" xmlns:cx3="http://schemas.microsoft.com/office/drawing/2016/5/9/chartex" xmlns:cx4="http://schemas.microsoft.com/office/drawing/2016/5/10/chartex" xmlns:cx5="http://schemas.microsoft.com/office/drawing/2016/5/11/chartex" xmlns:cx6="http://schemas.microsoft.com/office/drawing/2016/5/12/chartex" xmlns:cx7="http://schemas.microsoft.com/office/drawing/2016/5/13/chartex" xmlns:cx8="http://schemas.microsoft.com/office/drawing/2016/5/14/chartex" xmlns:mc="http://schemas.openxmlformats.org/markup-compatibility/2006" xmlns:aink="http://schemas.microsoft.com/office/drawing/2016/ink" xmlns:am3d="http://schemas.microsoft.com/office/drawing/2017/model3d" xmlns:o="urn:schemas-microsoft-com:office:office" xmlns:oel="http://schemas.microsoft.com/office/2019/extlst" xmlns:r="http://schemas.openxmlformats.org/officeDocument/2006/relationships" xmlns:m="http://schemas.openxmlformats.org/officeDocument/2006/math" xmlns:v="urn:schemas-microsoft-com:vml" xmlns:wp14="http://schemas.microsoft.com/office/word/2010/wordprocessingDrawing" xmlns:wp="http://schemas.openxmlformats.org/drawingml/2006/wordprocessingDrawing" xmlns:w10="urn:schemas-microsoft-com:office:word" xmlns:w="http://schemas.openxmlformats.org/wordprocessingml/2006/main" xmlns:w14="http://schemas.microsoft.com/office/word/2010/wordml" xmlns:w15="http://schemas.microsoft.com/office/word/2012/wordml" xmlns:w16cex="http://schemas.microsoft.com/office/word/2018/wordml/cex" xmlns:w16cid="http://schemas.microsoft.com/office/word/2016/wordml/cid" xmlns:w16="http://schemas.microsoft.com/office/word/2018/wordml" xmlns:w16du="http://schemas.microsoft.com/office/word/2023/wordml/word16du" xmlns:w16sdtdh="http://schemas.microsoft.com/office/word/2020/wordml/sdtdatahash" xmlns:w16se="http://schemas.microsoft.com/office/word/2015/wordml/symex" xmlns:wpg="http://schemas.microsoft.com/office/word/2010/wordprocessingGroup" xmlns:wpi="http://schemas.microsoft.com/office/word/2010/wordprocessingInk" xmlns:wne="http://schemas.microsoft.com/office/word/2006/wordml" xmlns:wps="http://schemas.microsoft.com/office/word/2010/wordprocessingShape" mc:Ignorable="w14 w15 w16se w16cid w16 w16cex w16sdtdh wp14">
+<w:numbering xmlns:wpc="http://schemas.microsoft.com/office/word/2010/wordprocessingCanvas" xmlns:cx="http://schemas.microsoft.com/office/drawing/2014/chartex" xmlns:cx1="http://schemas.microsoft.com/office/drawing/2015/9/8/chartex" xmlns:cx2="http://schemas.microsoft.com/office/drawing/2015/10/21/chartex" xmlns:cx3="http://schemas.microsoft.com/office/drawing/2016/5/9/chartex" xmlns:cx4="http://schemas.microsoft.com/office/drawing/2016/5/10/chartex" xmlns:cx5="http://schemas.microsoft.com/office/drawing/2016/5/11/chartex" xmlns:cx6="http://schemas.microsoft.com/office/drawing/2016/5/12/chartex" xmlns:cx7="http://schemas.microsoft.com/office/drawing/2016/5/13/chartex" xmlns:cx8="http://schemas.microsoft.com/office/drawing/2016/5/14/chartex" xmlns:mc="http://schemas.openxmlformats.org/markup-compatibility/2006" xmlns:aink="http://schemas.microsoft.com/office/drawing/2016/ink" xmlns:am3d="http://schemas.microsoft.com/office/drawing/2017/model3d" xmlns:o="urn:schemas-microsoft-com:office:office" xmlns:oel="http://schemas.microsoft.com/office/2019/extlst" xmlns:r="http://schemas.openxmlformats.org/officeDocument/2006/relationships" xmlns:m="http://schemas.openxmlformats.org/officeDocument/2006/math" xmlns:v="urn:schemas-microsoft-com:vml" xmlns:wp14="http://schemas.microsoft.com/office/word/2010/wordprocessingDrawing" xmlns:wp="http://schemas.openxmlformats.org/drawingml/2006/wordprocessingDrawing" xmlns:w10="urn:schemas-microsoft-com:office:word" xmlns:w="http://schemas.openxmlformats.org/wordprocessingml/2006/main" xmlns:w14="http://schemas.microsoft.com/office/word/2010/wordml" xmlns:w15="http://schemas.microsoft.com/office/word/2012/wordml" xmlns:w16cex="http://schemas.microsoft.com/office/word/2018/wordml/cex" xmlns:w16cid="http://schemas.microsoft.com/office/word/2016/wordml/cid" xmlns:w16="http://schemas.microsoft.com/office/word/2018/wordml" xmlns:w16sdtdh="http://schemas.microsoft.com/office/word/2020/wordml/sdtdatahash" xmlns:w16se="http://schemas.microsoft.com/office/word/2015/wordml/symex" xmlns:wpg="http://schemas.microsoft.com/office/word/2010/wordprocessingGroup" xmlns:wpi="http://schemas.microsoft.com/office/word/2010/wordprocessingInk" xmlns:wne="http://schemas.microsoft.com/office/word/2006/wordml" xmlns:wps="http://schemas.microsoft.com/office/word/2010/wordprocessingShape" mc:Ignorable="w14 w15 w16se w16cid w16 w16cex w16sdtdh wp14">
   <w:abstractNum w:abstractNumId="0" w15:restartNumberingAfterBreak="0">
     <w:nsid w:val="00EA3345"/>
     <w:multiLevelType w:val="hybridMultilevel"/>

</xml_diff>